<commit_message>
lab - update changes
</commit_message>
<xml_diff>
--- a/lab/网络及分布式计算实验报告.docx
+++ b/lab/网络及分布式计算实验报告.docx
@@ -1158,75 +1158,59 @@
         <w:rPr>
           <w:szCs w:val="21"/>
         </w:rPr>
-        <w:t>……</w:t>
-      </w:r>
-      <w:proofErr w:type="gramStart"/>
+        <w:t>…………………………………………………………</w:t>
+      </w:r>
       <w:r>
         <w:rPr>
           <w:szCs w:val="21"/>
         </w:rPr>
-        <w:t>……………………………………………………</w:t>
+        <w:t>………</w:t>
       </w:r>
       <w:r>
         <w:rPr>
           <w:szCs w:val="21"/>
         </w:rPr>
-        <w:t>………</w:t>
-      </w:r>
-      <w:r>
-        <w:rPr>
+        <w:t>…</w:t>
+      </w:r>
+      <w:r>
+        <w:rPr>
+          <w:rFonts w:hint="eastAsia"/>
           <w:szCs w:val="21"/>
         </w:rPr>
-        <w:t>…</w:t>
-      </w:r>
-      <w:proofErr w:type="gramEnd"/>
-      <w:r>
-        <w:rPr>
-          <w:rFonts w:hint="eastAsia"/>
+        <w:t>1</w:t>
+      </w:r>
+    </w:p>
+    <w:p>
+      <w:pPr>
+        <w:spacing w:line="360" w:lineRule="auto"/>
+      </w:pPr>
+      <w:r>
+        <w:t>1.2</w:t>
+      </w:r>
+      <w:r>
+        <w:rPr>
+          <w:rFonts w:hint="eastAsia"/>
+        </w:rPr>
+        <w:t>□</w:t>
+      </w:r>
+      <w:r>
+        <w:rPr>
+          <w:rFonts w:hint="eastAsia"/>
+        </w:rPr>
+        <w:t xml:space="preserve"> 实验意义</w:t>
+      </w:r>
+      <w:r>
+        <w:rPr>
           <w:szCs w:val="21"/>
         </w:rPr>
-        <w:t>1</w:t>
-      </w:r>
-    </w:p>
-    <w:p>
-      <w:pPr>
-        <w:spacing w:line="360" w:lineRule="auto"/>
-      </w:pPr>
-      <w:r>
-        <w:t>1.2</w:t>
-      </w:r>
-      <w:r>
-        <w:rPr>
-          <w:rFonts w:hint="eastAsia"/>
-        </w:rPr>
-        <w:t>□</w:t>
-      </w:r>
-      <w:r>
-        <w:rPr>
-          <w:rFonts w:hint="eastAsia"/>
-        </w:rPr>
-        <w:t xml:space="preserve"> 实验意义</w:t>
+        <w:t>………………………</w:t>
       </w:r>
       <w:r>
         <w:rPr>
           <w:szCs w:val="21"/>
         </w:rPr>
-        <w:t>……</w:t>
-      </w:r>
-      <w:proofErr w:type="gramStart"/>
-      <w:r>
-        <w:rPr>
-          <w:szCs w:val="21"/>
-        </w:rPr>
-        <w:t>…………………</w:t>
-      </w:r>
-      <w:r>
-        <w:rPr>
-          <w:szCs w:val="21"/>
-        </w:rPr>
         <w:t>………………………</w:t>
       </w:r>
-      <w:proofErr w:type="gramEnd"/>
       <w:r>
         <w:rPr>
           <w:rFonts w:hint="eastAsia"/>
@@ -1381,140 +1365,116 @@
         <w:rPr>
           <w:szCs w:val="21"/>
         </w:rPr>
+        <w:t>…………………………</w:t>
+      </w:r>
+      <w:r>
+        <w:rPr>
+          <w:szCs w:val="21"/>
+        </w:rPr>
+        <w:t>…</w:t>
+      </w:r>
+      <w:r>
+        <w:rPr>
+          <w:szCs w:val="21"/>
+        </w:rPr>
+        <w:t>……………………………………</w:t>
+      </w:r>
+      <w:r>
+        <w:rPr>
+          <w:szCs w:val="21"/>
+        </w:rPr>
         <w:t>……</w:t>
       </w:r>
-      <w:proofErr w:type="gramStart"/>
-      <w:r>
-        <w:rPr>
+      <w:r>
+        <w:rPr>
+          <w:rFonts w:hint="eastAsia"/>
           <w:szCs w:val="21"/>
         </w:rPr>
-        <w:t>……………………</w:t>
+        <w:t xml:space="preserve">   35</w:t>
+      </w:r>
+    </w:p>
+    <w:p>
+      <w:pPr>
+        <w:spacing w:line="360" w:lineRule="auto"/>
+      </w:pPr>
+      <w:r>
+        <w:rPr>
+          <w:rFonts w:hint="eastAsia"/>
+        </w:rPr>
+        <w:t>2</w:t>
+      </w:r>
+      <w:r>
+        <w:t>.2</w:t>
+      </w:r>
+      <w:r>
+        <w:rPr>
+          <w:rFonts w:hint="eastAsia"/>
+        </w:rPr>
+        <w:t>□</w:t>
+      </w:r>
+      <w:r>
+        <w:rPr>
+          <w:rFonts w:hint="eastAsia"/>
+        </w:rPr>
+        <w:t>实验原理</w:t>
       </w:r>
       <w:r>
         <w:rPr>
           <w:szCs w:val="21"/>
         </w:rPr>
-        <w:t>…</w:t>
-      </w:r>
-      <w:r>
-        <w:rPr>
+        <w:t>……………………………………………………………………</w:t>
+      </w:r>
+      <w:r>
+        <w:rPr>
+          <w:rFonts w:hint="eastAsia"/>
           <w:szCs w:val="21"/>
         </w:rPr>
+        <w:t xml:space="preserve">  37</w:t>
+      </w:r>
+    </w:p>
+    <w:p>
+      <w:pPr>
+        <w:spacing w:line="360" w:lineRule="auto"/>
+        <w:rPr>
+          <w:rFonts w:ascii="黑体" w:eastAsia="黑体"/>
+        </w:rPr>
+      </w:pPr>
+      <w:r>
+        <w:rPr>
+          <w:rFonts w:ascii="New Century Schoolbook" w:hAnsi="New Century Schoolbook" w:hint="eastAsia"/>
+        </w:rPr>
+        <w:t>2</w:t>
+      </w:r>
+      <w:r>
+        <w:rPr>
+          <w:rFonts w:ascii="New Century Schoolbook" w:hAnsi="New Century Schoolbook"/>
+        </w:rPr>
+        <w:t>.3</w:t>
+      </w:r>
+      <w:r>
+        <w:rPr>
+          <w:rFonts w:hint="eastAsia"/>
+        </w:rPr>
+        <w:t>□</w:t>
+      </w:r>
+      <w:r>
+        <w:rPr>
+          <w:rFonts w:hint="eastAsia"/>
+        </w:rPr>
+        <w:t>实验方案</w:t>
+      </w:r>
+      <w:r>
+        <w:rPr>
+          <w:szCs w:val="21"/>
+        </w:rPr>
+        <w:t>………………………………</w:t>
+      </w:r>
+      <w:r>
+        <w:rPr>
+          <w:szCs w:val="21"/>
+        </w:rPr>
         <w:t>……………………………………</w:t>
       </w:r>
-      <w:r>
-        <w:rPr>
-          <w:szCs w:val="21"/>
-        </w:rPr>
-        <w:t>……</w:t>
-      </w:r>
-      <w:proofErr w:type="gramEnd"/>
-      <w:r>
-        <w:rPr>
-          <w:rFonts w:hint="eastAsia"/>
-          <w:szCs w:val="21"/>
-        </w:rPr>
-        <w:t xml:space="preserve">   35</w:t>
-      </w:r>
-    </w:p>
-    <w:p>
-      <w:pPr>
-        <w:spacing w:line="360" w:lineRule="auto"/>
-      </w:pPr>
-      <w:r>
-        <w:rPr>
-          <w:rFonts w:hint="eastAsia"/>
-        </w:rPr>
-        <w:t>2</w:t>
-      </w:r>
-      <w:r>
-        <w:t>.2</w:t>
-      </w:r>
-      <w:r>
-        <w:rPr>
-          <w:rFonts w:hint="eastAsia"/>
-        </w:rPr>
-        <w:t>□</w:t>
-      </w:r>
-      <w:r>
-        <w:rPr>
-          <w:rFonts w:hint="eastAsia"/>
-        </w:rPr>
-        <w:t>实验原理</w:t>
-      </w:r>
-      <w:r>
-        <w:rPr>
-          <w:szCs w:val="21"/>
-        </w:rPr>
-        <w:t>……</w:t>
-      </w:r>
-      <w:proofErr w:type="gramStart"/>
-      <w:r>
-        <w:rPr>
-          <w:szCs w:val="21"/>
-        </w:rPr>
-        <w:t>………………………………………………………………</w:t>
-      </w:r>
-      <w:proofErr w:type="gramEnd"/>
-      <w:r>
-        <w:rPr>
-          <w:rFonts w:hint="eastAsia"/>
-          <w:szCs w:val="21"/>
-        </w:rPr>
-        <w:t xml:space="preserve">  37</w:t>
-      </w:r>
-    </w:p>
-    <w:p>
-      <w:pPr>
-        <w:spacing w:line="360" w:lineRule="auto"/>
-        <w:rPr>
-          <w:rFonts w:ascii="黑体" w:eastAsia="黑体"/>
-        </w:rPr>
-      </w:pPr>
-      <w:r>
-        <w:rPr>
-          <w:rFonts w:ascii="New Century Schoolbook" w:hAnsi="New Century Schoolbook" w:hint="eastAsia"/>
-        </w:rPr>
-        <w:t>2</w:t>
-      </w:r>
-      <w:r>
-        <w:rPr>
-          <w:rFonts w:ascii="New Century Schoolbook" w:hAnsi="New Century Schoolbook"/>
-        </w:rPr>
-        <w:t>.3</w:t>
-      </w:r>
-      <w:r>
-        <w:rPr>
-          <w:rFonts w:hint="eastAsia"/>
-        </w:rPr>
-        <w:t>□</w:t>
-      </w:r>
-      <w:r>
-        <w:rPr>
-          <w:rFonts w:hint="eastAsia"/>
-        </w:rPr>
-        <w:t>实验方案</w:t>
-      </w:r>
-      <w:r>
-        <w:rPr>
-          <w:szCs w:val="21"/>
-        </w:rPr>
-        <w:t>……</w:t>
-      </w:r>
-      <w:proofErr w:type="gramStart"/>
-      <w:r>
-        <w:rPr>
-          <w:szCs w:val="21"/>
-        </w:rPr>
-        <w:t>…………………………</w:t>
-      </w:r>
-      <w:r>
-        <w:rPr>
-          <w:szCs w:val="21"/>
-        </w:rPr>
-        <w:t>……………………………………</w:t>
-      </w:r>
-      <w:proofErr w:type="gramEnd"/>
       <w:r>
         <w:rPr>
           <w:rFonts w:hint="eastAsia"/>
@@ -1601,22 +1561,14 @@
         <w:rPr>
           <w:szCs w:val="21"/>
         </w:rPr>
-        <w:t>……</w:t>
-      </w:r>
-      <w:proofErr w:type="gramStart"/>
+        <w:t>………………………………………………………………</w:t>
+      </w:r>
       <w:r>
         <w:rPr>
           <w:szCs w:val="21"/>
         </w:rPr>
-        <w:t>…………………………………………………………</w:t>
-      </w:r>
-      <w:r>
-        <w:rPr>
-          <w:szCs w:val="21"/>
-        </w:rPr>
         <w:t>……………</w:t>
       </w:r>
-      <w:proofErr w:type="gramEnd"/>
       <w:r>
         <w:rPr>
           <w:rFonts w:hint="eastAsia"/>
@@ -1657,18 +1609,8 @@
           <w:b/>
           <w:szCs w:val="21"/>
         </w:rPr>
-        <w:t>……</w:t>
-      </w:r>
-      <w:proofErr w:type="gramStart"/>
-      <w:r>
-        <w:rPr>
-          <w:rFonts w:ascii="黑体" w:eastAsia="黑体" w:hint="eastAsia"/>
-          <w:b/>
-          <w:szCs w:val="21"/>
-        </w:rPr>
-        <w:t>…………………………………………………………………</w:t>
-      </w:r>
-      <w:proofErr w:type="gramEnd"/>
+        <w:t>………………………………………………………………………</w:t>
+      </w:r>
       <w:r>
         <w:rPr>
           <w:rFonts w:ascii="黑体" w:eastAsia="黑体" w:hint="eastAsia"/>
@@ -1715,30 +1657,20 @@
           <w:b/>
           <w:szCs w:val="21"/>
         </w:rPr>
-        <w:t>……</w:t>
-      </w:r>
-      <w:proofErr w:type="gramStart"/>
-      <w:r>
-        <w:rPr>
-          <w:rFonts w:ascii="黑体" w:eastAsia="黑体" w:hint="eastAsia"/>
-          <w:b/>
+        <w:t>……………</w:t>
+      </w:r>
+      <w:r>
+        <w:rPr>
           <w:szCs w:val="21"/>
         </w:rPr>
-        <w:t>………</w:t>
+        <w:t>…………………………………………………</w:t>
       </w:r>
       <w:r>
         <w:rPr>
           <w:szCs w:val="21"/>
         </w:rPr>
-        <w:t>…………………………………………………</w:t>
-      </w:r>
-      <w:r>
-        <w:rPr>
-          <w:szCs w:val="21"/>
-        </w:rPr>
         <w:t>………………</w:t>
       </w:r>
-      <w:proofErr w:type="gramEnd"/>
       <w:r>
         <w:rPr>
           <w:rFonts w:hint="eastAsia"/>
@@ -1853,19 +1785,13 @@
         <w:t>目的</w:t>
       </w:r>
     </w:p>
-    <w:p>
-      <w:pPr>
-        <w:rPr>
-          <w:rFonts w:hint="eastAsia"/>
-        </w:rPr>
-      </w:pPr>
-    </w:p>
+    <w:p/>
     <w:p>
       <w:pPr>
         <w:pStyle w:val="2"/>
         <w:spacing w:before="156" w:after="156"/>
         <w:rPr>
-          <w:rFonts w:ascii="楷体_GB2312" w:eastAsia="楷体_GB2312" w:hint="eastAsia"/>
+          <w:rFonts w:ascii="楷体_GB2312" w:eastAsia="楷体_GB2312"/>
         </w:rPr>
       </w:pPr>
       <w:r>
@@ -1895,16 +1821,16 @@
     </w:p>
     <w:p>
       <w:r>
-        <w:t>(</w:t>
-      </w:r>
-      <w:r>
-        <w:rPr>
-          <w:rFonts w:hint="eastAsia"/>
-        </w:rPr>
-        <w:t>1)</w:t>
-      </w:r>
-      <w:r>
-        <w:t xml:space="preserve"> </w:t>
+        <w:rPr>
+          <w:rFonts w:hint="eastAsia"/>
+        </w:rPr>
+        <w:t>1</w:t>
+      </w:r>
+      <w:r>
+        <w:rPr>
+          <w:rFonts w:hint="eastAsia"/>
+        </w:rPr>
+        <w:t>．</w:t>
       </w:r>
       <w:r>
         <w:rPr>
@@ -2023,9 +1949,6 @@
     <w:p>
       <w:pPr>
         <w:jc w:val="center"/>
-        <w:rPr>
-          <w:rFonts w:hint="eastAsia"/>
-        </w:rPr>
       </w:pPr>
       <w:r>
         <w:rPr>
@@ -2062,10 +1985,10 @@
         </w:rPr>
       </w:pPr>
       <w:r>
-        <w:t>(2)</w:t>
-      </w:r>
-      <w:r>
-        <w:t xml:space="preserve"> </w:t>
+        <w:rPr>
+          <w:rFonts w:hint="eastAsia"/>
+        </w:rPr>
+        <w:t>2.</w:t>
       </w:r>
       <w:r>
         <w:rPr>
@@ -2231,33 +2154,15 @@
           <w:rStyle w:val="translated-span"/>
         </w:rPr>
       </w:pPr>
-      <w:r>
+    </w:p>
+    <w:p>
+      <w:pPr>
         <w:rPr>
           <w:rStyle w:val="translated-span"/>
-          <w:rFonts w:hint="eastAsia"/>
-        </w:rPr>
-        <w:t>(</w:t>
-      </w:r>
-      <w:r>
-        <w:rPr>
-          <w:rStyle w:val="translated-span"/>
-        </w:rPr>
-        <w:t>3)</w:t>
-      </w:r>
-      <w:r>
-        <w:rPr>
-          <w:rStyle w:val="translated-span"/>
-        </w:rPr>
-        <w:t xml:space="preserve"> </w:t>
-      </w:r>
-    </w:p>
-    <w:p>
-      <w:pPr>
-        <w:rPr>
-          <w:rFonts w:hint="eastAsia"/>
-        </w:rPr>
-      </w:pPr>
-    </w:p>
+        </w:rPr>
+      </w:pPr>
+    </w:p>
+    <w:p/>
     <w:p>
       <w:pPr>
         <w:spacing w:line="240" w:lineRule="auto"/>
@@ -2468,11 +2373,6 @@
       </w:r>
     </w:p>
     <w:p>
-      <w:pPr>
-        <w:rPr>
-          <w:rFonts w:hint="eastAsia"/>
-        </w:rPr>
-      </w:pPr>
       <w:r>
         <w:rPr>
           <w:rFonts w:hint="eastAsia"/>
@@ -2612,9 +2512,6 @@
     <w:p>
       <w:pPr>
         <w:jc w:val="center"/>
-        <w:rPr>
-          <w:rFonts w:hint="eastAsia"/>
-        </w:rPr>
       </w:pPr>
       <w:r>
         <w:rPr>
@@ -2743,19 +2640,7 @@
         <w:rPr>
           <w:rFonts w:hint="eastAsia"/>
         </w:rPr>
-        <w:t>发送</w:t>
-      </w:r>
-      <w:r>
-        <w:rPr>
-          <w:rFonts w:hint="eastAsia"/>
-        </w:rPr>
-        <w:t>GET分组</w:t>
-      </w:r>
-      <w:r>
-        <w:rPr>
-          <w:rFonts w:hint="eastAsia"/>
-        </w:rPr>
-        <w:t>与</w:t>
+        <w:t>发送GET分组与</w:t>
       </w:r>
       <w:r>
         <w:rPr>
@@ -2856,9 +2741,6 @@
     <w:p>
       <w:pPr>
         <w:jc w:val="center"/>
-        <w:rPr>
-          <w:rFonts w:hint="eastAsia"/>
-        </w:rPr>
       </w:pPr>
       <w:r>
         <w:rPr>
@@ -2897,11 +2779,6 @@
       </w:r>
     </w:p>
     <w:p>
-      <w:pPr>
-        <w:rPr>
-          <w:rFonts w:hint="eastAsia"/>
-        </w:rPr>
-      </w:pPr>
       <w:r>
         <w:rPr>
           <w:rFonts w:hint="eastAsia"/>
@@ -2977,11 +2854,6 @@
       </w:r>
     </w:p>
     <w:p>
-      <w:pPr>
-        <w:rPr>
-          <w:rFonts w:hint="eastAsia"/>
-        </w:rPr>
-      </w:pPr>
       <w:r>
         <w:rPr>
           <w:rFonts w:hint="eastAsia"/>
@@ -3121,11 +2993,13 @@
       </w:r>
     </w:p>
     <w:p/>
-    <w:p>
-      <w:pPr>
-        <w:rPr>
-          <w:rFonts w:hint="eastAsia"/>
-        </w:rPr>
+    <w:p/>
+    <w:p/>
+    <w:p>
+      <w:pPr>
+        <w:widowControl/>
+        <w:spacing w:line="240" w:lineRule="auto"/>
+        <w:jc w:val="left"/>
       </w:pPr>
       <w:r>
         <w:br w:type="page"/>
@@ -3135,6 +3009,2946 @@
       <w:pPr>
         <w:pStyle w:val="1"/>
         <w:spacing w:before="249" w:after="156"/>
+      </w:pPr>
+      <w:r>
+        <w:rPr>
+          <w:rFonts w:hint="eastAsia"/>
+        </w:rPr>
+        <w:lastRenderedPageBreak/>
+        <w:t>2</w:t>
+      </w:r>
+      <w:r>
+        <w:t xml:space="preserve"> </w:t>
+      </w:r>
+      <w:r>
+        <w:rPr>
+          <w:rFonts w:hint="eastAsia"/>
+        </w:rPr>
+        <w:t>实验二</w:t>
+      </w:r>
+    </w:p>
+    <w:p>
+      <w:pPr>
+        <w:pStyle w:val="2"/>
+        <w:spacing w:before="156" w:after="156"/>
+      </w:pPr>
+      <w:r>
+        <w:rPr>
+          <w:rFonts w:hint="eastAsia"/>
+        </w:rPr>
+        <w:t>2.1</w:t>
+      </w:r>
+      <w:r>
+        <w:t xml:space="preserve"> </w:t>
+      </w:r>
+      <w:r>
+        <w:rPr>
+          <w:rFonts w:hint="eastAsia"/>
+        </w:rPr>
+        <w:t>实验目的</w:t>
+      </w:r>
+    </w:p>
+    <w:p>
+      <w:pPr>
+        <w:ind w:firstLine="420"/>
+      </w:pPr>
+      <w:r>
+        <w:t>在</w:t>
+      </w:r>
+      <w:r>
+        <w:rPr>
+          <w:rFonts w:hint="eastAsia"/>
+        </w:rPr>
+        <w:t>本次</w:t>
+      </w:r>
+      <w:r>
+        <w:t>实验中，我们将使用Wireshark来研究HTTP协议，探索几个方面：基本的GET/response交互、HTTP消息格式、检索大型HTML文件、检索带有嵌入对象的HTML文件以及HTTP身份验证和安全性。</w:t>
+      </w:r>
+    </w:p>
+    <w:p>
+      <w:pPr>
+        <w:pStyle w:val="2"/>
+        <w:spacing w:before="156" w:after="156"/>
+      </w:pPr>
+      <w:r>
+        <w:rPr>
+          <w:rFonts w:hint="eastAsia"/>
+        </w:rPr>
+        <w:t>2.2</w:t>
+      </w:r>
+      <w:r>
+        <w:t xml:space="preserve"> </w:t>
+      </w:r>
+      <w:r>
+        <w:rPr>
+          <w:rFonts w:hint="eastAsia"/>
+        </w:rPr>
+        <w:t>实验步骤</w:t>
+      </w:r>
+    </w:p>
+    <w:p>
+      <w:pPr>
+        <w:pStyle w:val="3"/>
+      </w:pPr>
+      <w:r>
+        <w:rPr>
+          <w:rFonts w:hint="eastAsia"/>
+        </w:rPr>
+        <w:t>2.2.1</w:t>
+      </w:r>
+      <w:r>
+        <w:t xml:space="preserve"> </w:t>
+      </w:r>
+      <w:r>
+        <w:rPr>
+          <w:rFonts w:hint="eastAsia"/>
+        </w:rPr>
+        <w:t>基本的HTTP</w:t>
+      </w:r>
+      <w:r>
+        <w:t xml:space="preserve"> </w:t>
+      </w:r>
+      <w:r>
+        <w:rPr>
+          <w:rFonts w:hint="eastAsia"/>
+        </w:rPr>
+        <w:t>GET/res</w:t>
+      </w:r>
+      <w:r>
+        <w:t>ponse</w:t>
+      </w:r>
+      <w:r>
+        <w:rPr>
+          <w:rFonts w:hint="eastAsia"/>
+        </w:rPr>
+        <w:t>交互</w:t>
+      </w:r>
+    </w:p>
+    <w:p>
+      <w:r>
+        <w:rPr>
+          <w:rFonts w:hint="eastAsia"/>
+        </w:rPr>
+        <w:t>1.启动网络浏览器</w:t>
+      </w:r>
+      <w:r>
+        <w:rPr>
+          <w:rFonts w:hint="eastAsia"/>
+        </w:rPr>
+        <w:t>，然后启动</w:t>
+      </w:r>
+      <w:r>
+        <w:rPr>
+          <w:rStyle w:val="translated-span"/>
+          <w:rFonts w:eastAsia="Times New Roman"/>
+        </w:rPr>
+        <w:t>Wireshark</w:t>
+      </w:r>
+      <w:r>
+        <w:rPr>
+          <w:rStyle w:val="translated-span"/>
+          <w:rFonts w:hint="eastAsia"/>
+        </w:rPr>
+        <w:t>数据包嗅探器，如介绍性实验室中所述（但不要启动数据包捕获）。在</w:t>
+      </w:r>
+      <w:r>
+        <w:rPr>
+          <w:rStyle w:val="translated-span"/>
+          <w:rFonts w:eastAsia="Times New Roman"/>
+        </w:rPr>
+        <w:t>“</w:t>
+      </w:r>
+      <w:r>
+        <w:rPr>
+          <w:rStyle w:val="translated-span"/>
+          <w:rFonts w:hint="eastAsia"/>
+        </w:rPr>
+        <w:t>A</w:t>
+      </w:r>
+      <w:r>
+        <w:rPr>
+          <w:rStyle w:val="translated-span"/>
+        </w:rPr>
+        <w:t>pply a display filter</w:t>
+      </w:r>
+      <w:r>
+        <w:rPr>
+          <w:rStyle w:val="translated-span"/>
+          <w:rFonts w:eastAsia="Times New Roman"/>
+        </w:rPr>
+        <w:t>”</w:t>
+      </w:r>
+      <w:r>
+        <w:rPr>
+          <w:rStyle w:val="translated-span"/>
+          <w:rFonts w:hint="eastAsia"/>
+        </w:rPr>
+        <w:t>窗口中输入</w:t>
+      </w:r>
+      <w:r>
+        <w:rPr>
+          <w:rStyle w:val="translated-span"/>
+          <w:rFonts w:eastAsia="Times New Roman"/>
+        </w:rPr>
+        <w:t>“</w:t>
+      </w:r>
+      <w:r>
+        <w:rPr>
+          <w:rStyle w:val="translated-span"/>
+          <w:rFonts w:hint="eastAsia"/>
+        </w:rPr>
+        <w:t>h</w:t>
+      </w:r>
+      <w:r>
+        <w:rPr>
+          <w:rStyle w:val="translated-span"/>
+        </w:rPr>
+        <w:t>ttp</w:t>
+      </w:r>
+      <w:r>
+        <w:rPr>
+          <w:rStyle w:val="translated-span"/>
+          <w:rFonts w:eastAsia="Times New Roman"/>
+        </w:rPr>
+        <w:t>”</w:t>
+      </w:r>
+      <w:r>
+        <w:rPr>
+          <w:rStyle w:val="translated-span"/>
+          <w:rFonts w:hint="eastAsia"/>
+        </w:rPr>
+        <w:t>并</w:t>
+      </w:r>
+      <w:r>
+        <w:rPr>
+          <w:rStyle w:val="translated-span"/>
+          <w:rFonts w:hint="eastAsia"/>
+          <w:bCs/>
+        </w:rPr>
+        <w:t>回车</w:t>
+      </w:r>
+      <w:r>
+        <w:rPr>
+          <w:rStyle w:val="translated-span"/>
+          <w:rFonts w:hint="eastAsia"/>
+        </w:rPr>
+        <w:t>，以便稍后在</w:t>
+      </w:r>
+      <w:r>
+        <w:rPr>
+          <w:rStyle w:val="translated-span"/>
+          <w:rFonts w:hint="eastAsia"/>
+        </w:rPr>
+        <w:t>分组列表</w:t>
+      </w:r>
+      <w:r>
+        <w:rPr>
+          <w:rStyle w:val="translated-span"/>
+          <w:rFonts w:hint="eastAsia"/>
+        </w:rPr>
+        <w:t>窗口中仅显示捕获的</w:t>
+      </w:r>
+      <w:r>
+        <w:rPr>
+          <w:rStyle w:val="translated-span"/>
+          <w:rFonts w:eastAsia="Times New Roman"/>
+        </w:rPr>
+        <w:t>HTTP</w:t>
+      </w:r>
+      <w:r>
+        <w:rPr>
+          <w:rStyle w:val="translated-span"/>
+          <w:rFonts w:hint="eastAsia"/>
+        </w:rPr>
+        <w:t>消息</w:t>
+      </w:r>
+      <w:r>
+        <w:rPr>
+          <w:rStyle w:val="translated-span"/>
+          <w:rFonts w:hint="eastAsia"/>
+        </w:rPr>
+        <w:t>。</w:t>
+      </w:r>
+    </w:p>
+    <w:p>
+      <w:r>
+        <w:rPr>
+          <w:rFonts w:hint="eastAsia"/>
+        </w:rPr>
+        <w:t>2.开始</w:t>
+      </w:r>
+      <w:r>
+        <w:rPr>
+          <w:rStyle w:val="translated-span"/>
+          <w:rFonts w:eastAsia="Times New Roman"/>
+        </w:rPr>
+        <w:t>Wireshark</w:t>
+      </w:r>
+      <w:r>
+        <w:rPr>
+          <w:rStyle w:val="translated-span"/>
+          <w:rFonts w:hint="eastAsia"/>
+        </w:rPr>
+        <w:t>数据包捕获，</w:t>
+      </w:r>
+      <w:r>
+        <w:rPr>
+          <w:rFonts w:hint="eastAsia"/>
+        </w:rPr>
+        <w:t>输入</w:t>
+      </w:r>
+      <w:r>
+        <w:rPr>
+          <w:rFonts w:eastAsia="Times New Roman"/>
+        </w:rPr>
+        <w:t>http://gaia.cs.umass.edu/wireshark-labs/HTTP-wireshark-file1.html</w:t>
+      </w:r>
+      <w:r>
+        <w:rPr>
+          <w:rFonts w:hint="eastAsia"/>
+        </w:rPr>
+        <w:t>到浏览器中地址。</w:t>
+      </w:r>
+    </w:p>
+    <w:p>
+      <w:r>
+        <w:rPr>
+          <w:rFonts w:hint="eastAsia"/>
+        </w:rPr>
+        <w:t>3.Wireshark分组列表窗口中显示了该请求即服务器响应返回的</w:t>
+      </w:r>
+      <w:r>
+        <w:rPr>
+          <w:rFonts w:hint="eastAsia"/>
+        </w:rPr>
+        <w:t>分组，停止Wire</w:t>
+      </w:r>
+      <w:r>
+        <w:t xml:space="preserve"> </w:t>
+      </w:r>
+      <w:r>
+        <w:rPr>
+          <w:rFonts w:hint="eastAsia"/>
+        </w:rPr>
+        <w:t>shark捕获。</w:t>
+      </w:r>
+      <w:r>
+        <w:rPr>
+          <w:rFonts w:hint="eastAsia"/>
+        </w:rPr>
+        <w:t>捕获显示的窗口如图</w:t>
+      </w:r>
+      <w:r>
+        <w:rPr>
+          <w:rFonts w:hint="eastAsia"/>
+        </w:rPr>
+        <w:t>2</w:t>
+      </w:r>
+      <w:r>
+        <w:rPr>
+          <w:rFonts w:hint="eastAsia"/>
+        </w:rPr>
+        <w:t>.</w:t>
+      </w:r>
+      <w:r>
+        <w:rPr>
+          <w:rFonts w:hint="eastAsia"/>
+        </w:rPr>
+        <w:t>1</w:t>
+      </w:r>
+      <w:r>
+        <w:rPr>
+          <w:rFonts w:hint="eastAsia"/>
+        </w:rPr>
+        <w:t>所示。</w:t>
+      </w:r>
+    </w:p>
+    <w:p>
+      <w:r>
+        <w:rPr>
+          <w:b/>
+          <w:bCs/>
+        </w:rPr>
+        <w:t>注意</w:t>
+      </w:r>
+      <w:r>
+        <w:t>：</w:t>
+      </w:r>
+      <w:r>
+        <w:rPr>
+          <w:rFonts w:hint="eastAsia"/>
+        </w:rPr>
+        <w:t>图中</w:t>
+      </w:r>
+      <w:r>
+        <w:t>favicon.ico的HTTP GET</w:t>
+      </w:r>
+      <w:r>
+        <w:rPr>
+          <w:rFonts w:hint="eastAsia"/>
+        </w:rPr>
+        <w:t>和response</w:t>
+      </w:r>
+      <w:r>
+        <w:rPr>
+          <w:rFonts w:hint="eastAsia"/>
+        </w:rPr>
+        <w:t>，</w:t>
+      </w:r>
+      <w:r>
+        <w:t>它是浏览器自动询问服务器是否有一个小图标文件</w:t>
+      </w:r>
+      <w:r>
+        <w:rPr>
+          <w:rFonts w:hint="eastAsia"/>
+        </w:rPr>
+        <w:t>，</w:t>
+      </w:r>
+      <w:r>
+        <w:rPr>
+          <w:rFonts w:hint="eastAsia"/>
+        </w:rPr>
+        <w:t>用于显示在窗口栏</w:t>
+      </w:r>
+      <w:r>
+        <w:t>。</w:t>
+      </w:r>
+      <w:r>
+        <w:rPr>
+          <w:rFonts w:hint="eastAsia"/>
+        </w:rPr>
+        <w:t>这里</w:t>
+      </w:r>
+      <w:r>
+        <w:t>将忽略对这个文件的引用。</w:t>
+      </w:r>
+    </w:p>
+    <w:p>
+      <w:pPr>
+        <w:spacing w:line="240" w:lineRule="auto"/>
+        <w:jc w:val="center"/>
+      </w:pPr>
+      <w:r>
+        <w:rPr>
+          <w:noProof/>
+        </w:rPr>
+        <w:drawing>
+          <wp:inline distT="0" distB="0" distL="0" distR="0" wp14:anchorId="02922F77" wp14:editId="31FBDC89">
+            <wp:extent cx="5015345" cy="3168209"/>
+            <wp:effectExtent l="0" t="0" r="0" b="0"/>
+            <wp:docPr id="3" name="图片 3"/>
+            <wp:cNvGraphicFramePr>
+              <a:graphicFrameLocks xmlns:a="http://schemas.openxmlformats.org/drawingml/2006/main" noChangeAspect="1"/>
+            </wp:cNvGraphicFramePr>
+            <a:graphic xmlns:a="http://schemas.openxmlformats.org/drawingml/2006/main">
+              <a:graphicData uri="http://schemas.openxmlformats.org/drawingml/2006/picture">
+                <pic:pic xmlns:pic="http://schemas.openxmlformats.org/drawingml/2006/picture">
+                  <pic:nvPicPr>
+                    <pic:cNvPr id="1" name=""/>
+                    <pic:cNvPicPr/>
+                  </pic:nvPicPr>
+                  <pic:blipFill>
+                    <a:blip r:embed="rId13"/>
+                    <a:stretch>
+                      <a:fillRect/>
+                    </a:stretch>
+                  </pic:blipFill>
+                  <pic:spPr>
+                    <a:xfrm>
+                      <a:off x="0" y="0"/>
+                      <a:ext cx="5108887" cy="3227300"/>
+                    </a:xfrm>
+                    <a:prstGeom prst="rect">
+                      <a:avLst/>
+                    </a:prstGeom>
+                  </pic:spPr>
+                </pic:pic>
+              </a:graphicData>
+            </a:graphic>
+          </wp:inline>
+        </w:drawing>
+      </w:r>
+    </w:p>
+    <w:p>
+      <w:pPr>
+        <w:spacing w:line="240" w:lineRule="auto"/>
+        <w:jc w:val="center"/>
+      </w:pPr>
+      <w:r>
+        <w:rPr>
+          <w:rFonts w:hint="eastAsia"/>
+        </w:rPr>
+        <w:t>图2.1</w:t>
+      </w:r>
+      <w:r>
+        <w:t xml:space="preserve"> </w:t>
+      </w:r>
+      <w:r>
+        <w:rPr>
+          <w:rFonts w:hint="eastAsia"/>
+        </w:rPr>
+        <w:t>第一次请求</w:t>
+      </w:r>
+      <w:r>
+        <w:rPr>
+          <w:rFonts w:hint="eastAsia"/>
+        </w:rPr>
+        <w:t>后</w:t>
+      </w:r>
+      <w:r>
+        <w:rPr>
+          <w:rFonts w:hint="eastAsia"/>
+        </w:rPr>
+        <w:t>捕获的分组</w:t>
+      </w:r>
+    </w:p>
+    <w:p>
+      <w:pPr>
+        <w:pStyle w:val="3"/>
+      </w:pPr>
+      <w:r>
+        <w:rPr>
+          <w:rFonts w:hint="eastAsia"/>
+        </w:rPr>
+        <w:lastRenderedPageBreak/>
+        <w:t>2.2.</w:t>
+      </w:r>
+      <w:r>
+        <w:rPr>
+          <w:rFonts w:hint="eastAsia"/>
+        </w:rPr>
+        <w:t>2</w:t>
+      </w:r>
+      <w:r>
+        <w:t xml:space="preserve"> </w:t>
+      </w:r>
+      <w:r>
+        <w:rPr>
+          <w:rFonts w:hint="eastAsia"/>
+        </w:rPr>
+        <w:t>HTTP条件GET/response交互</w:t>
+      </w:r>
+    </w:p>
+    <w:p>
+      <w:r>
+        <w:rPr>
+          <w:rFonts w:hint="eastAsia"/>
+        </w:rPr>
+        <w:t>1.在进行本实验之间首先清空所使用浏览器的缓存。</w:t>
+      </w:r>
+    </w:p>
+    <w:p>
+      <w:r>
+        <w:rPr>
+          <w:rFonts w:hint="eastAsia"/>
+        </w:rPr>
+        <w:t>2.启动浏览器，启动Wireshark</w:t>
+      </w:r>
+      <w:r>
+        <w:rPr>
+          <w:rFonts w:hint="eastAsia"/>
+        </w:rPr>
+        <w:t>分组嗅探器，</w:t>
+      </w:r>
+      <w:r>
+        <w:rPr>
+          <w:rStyle w:val="translated-span"/>
+          <w:rFonts w:hint="eastAsia"/>
+        </w:rPr>
+        <w:t>在</w:t>
+      </w:r>
+      <w:r>
+        <w:rPr>
+          <w:rStyle w:val="translated-span"/>
+          <w:rFonts w:eastAsia="Times New Roman"/>
+        </w:rPr>
+        <w:t>“</w:t>
+      </w:r>
+      <w:r>
+        <w:rPr>
+          <w:rStyle w:val="translated-span"/>
+          <w:rFonts w:hint="eastAsia"/>
+        </w:rPr>
+        <w:t>A</w:t>
+      </w:r>
+      <w:r>
+        <w:rPr>
+          <w:rStyle w:val="translated-span"/>
+        </w:rPr>
+        <w:t>pply a display filter</w:t>
+      </w:r>
+      <w:r>
+        <w:rPr>
+          <w:rStyle w:val="translated-span"/>
+          <w:rFonts w:eastAsia="Times New Roman"/>
+        </w:rPr>
+        <w:t>”</w:t>
+      </w:r>
+      <w:r>
+        <w:rPr>
+          <w:rStyle w:val="translated-span"/>
+          <w:rFonts w:hint="eastAsia"/>
+        </w:rPr>
+        <w:t>窗口中输入</w:t>
+      </w:r>
+      <w:r>
+        <w:rPr>
+          <w:rStyle w:val="translated-span"/>
+          <w:rFonts w:eastAsia="Times New Roman"/>
+        </w:rPr>
+        <w:t>“</w:t>
+      </w:r>
+      <w:r>
+        <w:rPr>
+          <w:rStyle w:val="translated-span"/>
+          <w:rFonts w:hint="eastAsia"/>
+        </w:rPr>
+        <w:t>h</w:t>
+      </w:r>
+      <w:r>
+        <w:rPr>
+          <w:rStyle w:val="translated-span"/>
+        </w:rPr>
+        <w:t>ttp</w:t>
+      </w:r>
+      <w:r>
+        <w:rPr>
+          <w:rStyle w:val="translated-span"/>
+          <w:rFonts w:eastAsia="Times New Roman"/>
+        </w:rPr>
+        <w:t>”</w:t>
+      </w:r>
+      <w:r>
+        <w:rPr>
+          <w:rStyle w:val="translated-span"/>
+          <w:rFonts w:hint="eastAsia"/>
+        </w:rPr>
+        <w:t>并</w:t>
+      </w:r>
+      <w:r>
+        <w:rPr>
+          <w:rStyle w:val="translated-span"/>
+          <w:rFonts w:hint="eastAsia"/>
+          <w:bCs/>
+        </w:rPr>
+        <w:t>回车</w:t>
+      </w:r>
+      <w:r>
+        <w:rPr>
+          <w:rStyle w:val="translated-span"/>
+          <w:rFonts w:hint="eastAsia"/>
+        </w:rPr>
+        <w:t>，以便稍后在分组列表窗口中仅显示捕获的</w:t>
+      </w:r>
+      <w:r>
+        <w:rPr>
+          <w:rStyle w:val="translated-span"/>
+          <w:rFonts w:eastAsia="Times New Roman"/>
+        </w:rPr>
+        <w:t>HTTP</w:t>
+      </w:r>
+      <w:r>
+        <w:rPr>
+          <w:rStyle w:val="translated-span"/>
+          <w:rFonts w:hint="eastAsia"/>
+        </w:rPr>
+        <w:t>消息，</w:t>
+      </w:r>
+      <w:r>
+        <w:rPr>
+          <w:rFonts w:hint="eastAsia"/>
+        </w:rPr>
+        <w:t>开始捕获分组。</w:t>
+      </w:r>
+    </w:p>
+    <w:p>
+      <w:r>
+        <w:rPr>
+          <w:rFonts w:hint="eastAsia"/>
+        </w:rPr>
+        <w:t>3.</w:t>
+      </w:r>
+      <w:r>
+        <w:rPr>
+          <w:rFonts w:hint="eastAsia"/>
+        </w:rPr>
+        <w:t>将</w:t>
+      </w:r>
+      <w:r>
+        <w:rPr>
+          <w:rFonts w:eastAsia="Times New Roman"/>
+        </w:rPr>
+        <w:t xml:space="preserve"> </w:t>
+      </w:r>
+      <w:r>
+        <w:rPr>
+          <w:rFonts w:eastAsia="Times New Roman"/>
+        </w:rPr>
+        <w:t>http://gaia.cs.umass.edu/wireshark-labs/HTTP-wireshark-file2.html</w:t>
+      </w:r>
+      <w:r>
+        <w:rPr>
+          <w:rFonts w:hint="eastAsia"/>
+        </w:rPr>
+        <w:t>这个</w:t>
+      </w:r>
+      <w:r>
+        <w:rPr>
+          <w:rFonts w:eastAsia="Times New Roman"/>
+        </w:rPr>
+        <w:t>URL</w:t>
+      </w:r>
+      <w:r>
+        <w:rPr>
+          <w:rFonts w:hint="eastAsia"/>
+        </w:rPr>
+        <w:t>输入</w:t>
+      </w:r>
+      <w:r>
+        <w:rPr>
+          <w:rFonts w:hint="eastAsia"/>
+        </w:rPr>
+        <w:t>到浏览器地址栏</w:t>
+      </w:r>
+      <w:r>
+        <w:rPr>
+          <w:rFonts w:hint="eastAsia"/>
+        </w:rPr>
+        <w:t>中</w:t>
+      </w:r>
+      <w:r>
+        <w:rPr>
+          <w:rFonts w:hint="eastAsia"/>
+        </w:rPr>
+        <w:t>并回车</w:t>
+      </w:r>
+      <w:r>
+        <w:rPr>
+          <w:rFonts w:hint="eastAsia"/>
+        </w:rPr>
+        <w:t>，</w:t>
+      </w:r>
+      <w:r>
+        <w:rPr>
+          <w:rFonts w:hint="eastAsia"/>
+        </w:rPr>
+        <w:t>会显示</w:t>
+      </w:r>
+      <w:r>
+        <w:rPr>
+          <w:rFonts w:hint="eastAsia"/>
+        </w:rPr>
+        <w:t>出</w:t>
+      </w:r>
+      <w:r>
+        <w:rPr>
+          <w:rFonts w:hint="eastAsia"/>
+        </w:rPr>
+        <w:t>一个非常简单的</w:t>
+      </w:r>
+      <w:r>
+        <w:rPr>
+          <w:rFonts w:hint="eastAsia"/>
+        </w:rPr>
+        <w:t>只有</w:t>
+      </w:r>
+      <w:r>
+        <w:rPr>
+          <w:rFonts w:hint="eastAsia"/>
+        </w:rPr>
+        <w:t>五行</w:t>
+      </w:r>
+      <w:r>
+        <w:rPr>
+          <w:rFonts w:hint="eastAsia"/>
+        </w:rPr>
+        <w:t>的</w:t>
+      </w:r>
+      <w:r>
+        <w:rPr>
+          <w:rFonts w:eastAsia="Times New Roman"/>
+        </w:rPr>
+        <w:t>html</w:t>
+      </w:r>
+      <w:r>
+        <w:rPr>
+          <w:rFonts w:hint="eastAsia"/>
+        </w:rPr>
+        <w:t>文件</w:t>
+      </w:r>
+      <w:r>
+        <w:rPr>
+          <w:rFonts w:hint="eastAsia"/>
+        </w:rPr>
+        <w:t>。</w:t>
+      </w:r>
+    </w:p>
+    <w:p>
+      <w:r>
+        <w:rPr>
+          <w:rFonts w:hint="eastAsia"/>
+        </w:rPr>
+        <w:t>4.再次使用浏览器访问相同的URL。</w:t>
+      </w:r>
+      <w:r>
+        <w:rPr>
+          <w:rFonts w:hint="eastAsia"/>
+        </w:rPr>
+        <w:t>待加载完成后，停止Wireshark捕获。</w:t>
+      </w:r>
+      <w:r>
+        <w:rPr>
+          <w:rFonts w:hint="eastAsia"/>
+        </w:rPr>
+        <w:t>捕获到的HTTP分组如图2.</w:t>
+      </w:r>
+      <w:r>
+        <w:rPr>
+          <w:rFonts w:hint="eastAsia"/>
+        </w:rPr>
+        <w:t>2</w:t>
+      </w:r>
+      <w:r>
+        <w:rPr>
+          <w:rFonts w:hint="eastAsia"/>
+        </w:rPr>
+        <w:t>所示。</w:t>
+      </w:r>
+      <w:r>
+        <w:rPr>
+          <w:rFonts w:hint="eastAsia"/>
+        </w:rPr>
+        <w:t>这里同样忽略对ico的HTTP请求</w:t>
+      </w:r>
+      <w:r>
+        <w:rPr>
+          <w:rFonts w:hint="eastAsia"/>
+        </w:rPr>
+        <w:t>及</w:t>
+      </w:r>
+      <w:r>
+        <w:rPr>
+          <w:rFonts w:hint="eastAsia"/>
+        </w:rPr>
+        <w:t>响应。</w:t>
+      </w:r>
+    </w:p>
+    <w:p>
+      <w:pPr>
+        <w:widowControl/>
+        <w:spacing w:line="240" w:lineRule="auto"/>
+        <w:jc w:val="center"/>
+        <w:rPr>
+          <w:color w:val="auto"/>
+          <w:kern w:val="0"/>
+        </w:rPr>
+      </w:pPr>
+      <w:r>
+        <w:rPr>
+          <w:noProof/>
+          <w:color w:val="auto"/>
+          <w:kern w:val="0"/>
+        </w:rPr>
+        <w:drawing>
+          <wp:inline distT="0" distB="0" distL="0" distR="0" wp14:anchorId="211FB64B" wp14:editId="388AE4BC">
+            <wp:extent cx="5400040" cy="3410585"/>
+            <wp:effectExtent l="0" t="0" r="0" b="0"/>
+            <wp:docPr id="5" name="图片 5"/>
+            <wp:cNvGraphicFramePr>
+              <a:graphicFrameLocks xmlns:a="http://schemas.openxmlformats.org/drawingml/2006/main" noChangeAspect="1"/>
+            </wp:cNvGraphicFramePr>
+            <a:graphic xmlns:a="http://schemas.openxmlformats.org/drawingml/2006/main">
+              <a:graphicData uri="http://schemas.openxmlformats.org/drawingml/2006/picture">
+                <pic:pic xmlns:pic="http://schemas.openxmlformats.org/drawingml/2006/picture">
+                  <pic:nvPicPr>
+                    <pic:cNvPr id="0" name="Picture 5"/>
+                    <pic:cNvPicPr>
+                      <a:picLocks noChangeAspect="1" noChangeArrowheads="1"/>
+                    </pic:cNvPicPr>
+                  </pic:nvPicPr>
+                  <pic:blipFill>
+                    <a:blip r:embed="rId14" cstate="print">
+                      <a:extLst>
+                        <a:ext uri="{28A0092B-C50C-407E-A947-70E740481C1C}">
+                          <a14:useLocalDpi xmlns:a14="http://schemas.microsoft.com/office/drawing/2010/main" val="0"/>
+                        </a:ext>
+                      </a:extLst>
+                    </a:blip>
+                    <a:srcRect/>
+                    <a:stretch>
+                      <a:fillRect/>
+                    </a:stretch>
+                  </pic:blipFill>
+                  <pic:spPr bwMode="auto">
+                    <a:xfrm>
+                      <a:off x="0" y="0"/>
+                      <a:ext cx="5400040" cy="3410585"/>
+                    </a:xfrm>
+                    <a:prstGeom prst="rect">
+                      <a:avLst/>
+                    </a:prstGeom>
+                    <a:noFill/>
+                    <a:ln>
+                      <a:noFill/>
+                    </a:ln>
+                  </pic:spPr>
+                </pic:pic>
+              </a:graphicData>
+            </a:graphic>
+          </wp:inline>
+        </w:drawing>
+      </w:r>
+    </w:p>
+    <w:p>
+      <w:pPr>
+        <w:spacing w:line="240" w:lineRule="auto"/>
+        <w:jc w:val="center"/>
+      </w:pPr>
+      <w:r>
+        <w:rPr>
+          <w:rFonts w:hint="eastAsia"/>
+        </w:rPr>
+        <w:t>图2.</w:t>
+      </w:r>
+      <w:r>
+        <w:rPr>
+          <w:rFonts w:hint="eastAsia"/>
+        </w:rPr>
+        <w:t>2</w:t>
+      </w:r>
+      <w:r>
+        <w:t xml:space="preserve"> </w:t>
+      </w:r>
+      <w:r>
+        <w:rPr>
+          <w:rFonts w:hint="eastAsia"/>
+        </w:rPr>
+        <w:t>连续两次访问</w:t>
+      </w:r>
+      <w:r>
+        <w:rPr>
+          <w:rFonts w:hint="eastAsia"/>
+        </w:rPr>
+        <w:t>后捕获的分组</w:t>
+      </w:r>
+    </w:p>
+    <w:p/>
+    <w:p>
+      <w:pPr>
+        <w:pStyle w:val="3"/>
+      </w:pPr>
+      <w:r>
+        <w:rPr>
+          <w:rFonts w:hint="eastAsia"/>
+        </w:rPr>
+        <w:t>2.2.3</w:t>
+      </w:r>
+      <w:r>
+        <w:t xml:space="preserve"> </w:t>
+      </w:r>
+      <w:r>
+        <w:rPr>
+          <w:rFonts w:hint="eastAsia"/>
+        </w:rPr>
+        <w:t>提取长文档</w:t>
+      </w:r>
+    </w:p>
+    <w:p>
+      <w:r>
+        <w:rPr>
+          <w:rFonts w:hint="eastAsia"/>
+        </w:rPr>
+        <w:t>1.</w:t>
+      </w:r>
+      <w:r>
+        <w:rPr>
+          <w:rFonts w:hint="eastAsia"/>
+        </w:rPr>
+        <w:t>启动</w:t>
+      </w:r>
+      <w:r>
+        <w:rPr>
+          <w:rFonts w:eastAsia="Times New Roman"/>
+        </w:rPr>
+        <w:t>web</w:t>
+      </w:r>
+      <w:r>
+        <w:rPr>
+          <w:rFonts w:hint="eastAsia"/>
+        </w:rPr>
+        <w:t>浏览器，</w:t>
+      </w:r>
+      <w:r>
+        <w:rPr>
+          <w:rFonts w:hint="eastAsia"/>
+        </w:rPr>
+        <w:t>确认</w:t>
+      </w:r>
+      <w:r>
+        <w:rPr>
+          <w:rFonts w:hint="eastAsia"/>
+        </w:rPr>
+        <w:t>浏览器缓存已清除</w:t>
+      </w:r>
+      <w:r>
+        <w:rPr>
+          <w:rFonts w:hint="eastAsia"/>
+        </w:rPr>
+        <w:t>；</w:t>
+      </w:r>
+    </w:p>
+    <w:p>
+      <w:r>
+        <w:rPr>
+          <w:rFonts w:hint="eastAsia"/>
+        </w:rPr>
+        <w:t>2.启动Wireshark分组嗅探器，</w:t>
+      </w:r>
+      <w:r>
+        <w:rPr>
+          <w:rFonts w:hint="eastAsia"/>
+        </w:rPr>
+        <w:t>同样应用对HTTP协议的过滤器</w:t>
+      </w:r>
+      <w:r>
+        <w:rPr>
+          <w:rFonts w:hint="eastAsia"/>
+        </w:rPr>
+        <w:t>。</w:t>
+      </w:r>
+    </w:p>
+    <w:p>
+      <w:r>
+        <w:rPr>
+          <w:rFonts w:hint="eastAsia"/>
+        </w:rPr>
+        <w:t>3.</w:t>
+      </w:r>
+      <w:r>
+        <w:rPr>
+          <w:rFonts w:hint="eastAsia"/>
+        </w:rPr>
+        <w:t>将</w:t>
+      </w:r>
+      <w:r>
+        <w:rPr>
+          <w:rFonts w:eastAsia="Times New Roman"/>
+        </w:rPr>
+        <w:t>http://gaia.cs.umass.edu/wireshark-labs/HTTP-wireshark-file3.html</w:t>
+      </w:r>
+      <w:r>
+        <w:rPr>
+          <w:rFonts w:hint="eastAsia"/>
+        </w:rPr>
+        <w:t>输入</w:t>
+      </w:r>
+      <w:r>
+        <w:rPr>
+          <w:rFonts w:hint="eastAsia"/>
+        </w:rPr>
+        <w:t>到</w:t>
+      </w:r>
+      <w:r>
+        <w:rPr>
+          <w:rFonts w:hint="eastAsia"/>
+        </w:rPr>
+        <w:t>浏览器中</w:t>
+      </w:r>
+      <w:r>
+        <w:rPr>
+          <w:rFonts w:hint="eastAsia"/>
+        </w:rPr>
+        <w:t>地址栏</w:t>
+      </w:r>
+      <w:r>
+        <w:rPr>
+          <w:rFonts w:hint="eastAsia"/>
+        </w:rPr>
+        <w:t>并回车</w:t>
+      </w:r>
+      <w:r>
+        <w:rPr>
+          <w:rFonts w:hint="eastAsia"/>
+        </w:rPr>
+        <w:t>，</w:t>
+      </w:r>
+      <w:r>
+        <w:rPr>
+          <w:rFonts w:hint="eastAsia"/>
+        </w:rPr>
+        <w:t>浏览器会显示相当长的美国版权法</w:t>
+      </w:r>
+      <w:r>
+        <w:rPr>
+          <w:rFonts w:hint="eastAsia"/>
+        </w:rPr>
+        <w:t>条文</w:t>
+      </w:r>
+      <w:r>
+        <w:rPr>
+          <w:rFonts w:hint="eastAsia"/>
+        </w:rPr>
+        <w:t>；</w:t>
+      </w:r>
+    </w:p>
+    <w:p>
+      <w:r>
+        <w:rPr>
+          <w:rFonts w:hint="eastAsia"/>
+        </w:rPr>
+        <w:t>4.停止Wireshark捕获。</w:t>
+      </w:r>
+      <w:r>
+        <w:rPr>
+          <w:rFonts w:hint="eastAsia"/>
+        </w:rPr>
+        <w:t>对于捕获的分组如图2.3所示。</w:t>
+      </w:r>
+    </w:p>
+    <w:p>
+      <w:pPr>
+        <w:widowControl/>
+        <w:spacing w:line="240" w:lineRule="auto"/>
+        <w:jc w:val="center"/>
+        <w:rPr>
+          <w:color w:val="auto"/>
+          <w:kern w:val="0"/>
+        </w:rPr>
+      </w:pPr>
+      <w:r>
+        <w:rPr>
+          <w:noProof/>
+          <w:color w:val="auto"/>
+          <w:kern w:val="0"/>
+        </w:rPr>
+        <w:lastRenderedPageBreak/>
+        <w:drawing>
+          <wp:inline distT="0" distB="0" distL="0" distR="0" wp14:anchorId="53B5F0D7" wp14:editId="166F354D">
+            <wp:extent cx="5400040" cy="3410585"/>
+            <wp:effectExtent l="0" t="0" r="0" b="0"/>
+            <wp:docPr id="10" name="图片 10"/>
+            <wp:cNvGraphicFramePr>
+              <a:graphicFrameLocks xmlns:a="http://schemas.openxmlformats.org/drawingml/2006/main" noChangeAspect="1"/>
+            </wp:cNvGraphicFramePr>
+            <a:graphic xmlns:a="http://schemas.openxmlformats.org/drawingml/2006/main">
+              <a:graphicData uri="http://schemas.openxmlformats.org/drawingml/2006/picture">
+                <pic:pic xmlns:pic="http://schemas.openxmlformats.org/drawingml/2006/picture">
+                  <pic:nvPicPr>
+                    <pic:cNvPr id="0" name="Picture 12"/>
+                    <pic:cNvPicPr>
+                      <a:picLocks noChangeAspect="1" noChangeArrowheads="1"/>
+                    </pic:cNvPicPr>
+                  </pic:nvPicPr>
+                  <pic:blipFill>
+                    <a:blip r:embed="rId15" cstate="print">
+                      <a:extLst>
+                        <a:ext uri="{28A0092B-C50C-407E-A947-70E740481C1C}">
+                          <a14:useLocalDpi xmlns:a14="http://schemas.microsoft.com/office/drawing/2010/main" val="0"/>
+                        </a:ext>
+                      </a:extLst>
+                    </a:blip>
+                    <a:srcRect/>
+                    <a:stretch>
+                      <a:fillRect/>
+                    </a:stretch>
+                  </pic:blipFill>
+                  <pic:spPr bwMode="auto">
+                    <a:xfrm>
+                      <a:off x="0" y="0"/>
+                      <a:ext cx="5400040" cy="3410585"/>
+                    </a:xfrm>
+                    <a:prstGeom prst="rect">
+                      <a:avLst/>
+                    </a:prstGeom>
+                    <a:noFill/>
+                    <a:ln>
+                      <a:noFill/>
+                    </a:ln>
+                  </pic:spPr>
+                </pic:pic>
+              </a:graphicData>
+            </a:graphic>
+          </wp:inline>
+        </w:drawing>
+      </w:r>
+    </w:p>
+    <w:p>
+      <w:pPr>
+        <w:jc w:val="center"/>
+      </w:pPr>
+      <w:r>
+        <w:rPr>
+          <w:rFonts w:hint="eastAsia"/>
+        </w:rPr>
+        <w:t>图2.3</w:t>
+      </w:r>
+      <w:r>
+        <w:t xml:space="preserve"> </w:t>
+      </w:r>
+      <w:r>
+        <w:rPr>
+          <w:rFonts w:hint="eastAsia"/>
+        </w:rPr>
+        <w:t>多包TCP响应</w:t>
+      </w:r>
+    </w:p>
+    <w:p>
+      <w:r>
+        <w:rPr>
+          <w:rFonts w:hint="eastAsia"/>
+          <w:b/>
+          <w:bCs/>
+        </w:rPr>
+        <w:t>注意</w:t>
+      </w:r>
+      <w:r>
+        <w:rPr>
+          <w:rFonts w:hint="eastAsia"/>
+        </w:rPr>
+        <w:t>：由于服务器对该HTTP请求的响应为HTML文件，但此文件很长，在传输层TCP将</w:t>
+      </w:r>
+      <w:r>
+        <w:rPr>
+          <w:rFonts w:hint="eastAsia"/>
+        </w:rPr>
+        <w:t>HTTP响应消息</w:t>
+      </w:r>
+      <w:r>
+        <w:rPr>
+          <w:rFonts w:hint="eastAsia"/>
+        </w:rPr>
+        <w:t>分为</w:t>
+      </w:r>
+      <w:r>
+        <w:rPr>
+          <w:rFonts w:hint="eastAsia"/>
+        </w:rPr>
+        <w:t>成四部分</w:t>
+      </w:r>
+      <w:r>
+        <w:rPr>
+          <w:rFonts w:hint="eastAsia"/>
+        </w:rPr>
+        <w:t>，</w:t>
+      </w:r>
+      <w:r>
+        <w:rPr>
+          <w:rFonts w:hint="eastAsia"/>
+        </w:rPr>
+        <w:t>分别</w:t>
+      </w:r>
+      <w:r>
+        <w:rPr>
+          <w:rFonts w:hint="eastAsia"/>
+        </w:rPr>
+        <w:t>装入四个TCP报文段中</w:t>
+      </w:r>
+      <w:r>
+        <w:rPr>
+          <w:rFonts w:hint="eastAsia"/>
+        </w:rPr>
+        <w:t>发送</w:t>
+      </w:r>
+      <w:r>
+        <w:rPr>
+          <w:rFonts w:hint="eastAsia"/>
+        </w:rPr>
+        <w:t>给下一层-网络层</w:t>
+      </w:r>
+      <w:r>
+        <w:rPr>
+          <w:rFonts w:hint="eastAsia"/>
+        </w:rPr>
+        <w:t>。</w:t>
+      </w:r>
+      <w:r>
+        <w:rPr>
+          <w:rFonts w:hint="eastAsia"/>
+        </w:rPr>
+        <w:t>观察原始数据可以看到分组详细信息窗口中显示的</w:t>
+      </w:r>
+      <w:r>
+        <w:rPr>
+          <w:rFonts w:hint="eastAsia"/>
+        </w:rPr>
+        <w:t>TCP报文段，IP数据段和帧头部都只是其中</w:t>
+      </w:r>
+      <w:r>
+        <w:rPr>
+          <w:rFonts w:hint="eastAsia"/>
+        </w:rPr>
+        <w:t>封装</w:t>
+      </w:r>
+      <w:r>
+        <w:rPr>
+          <w:rFonts w:hint="eastAsia"/>
+        </w:rPr>
+        <w:t>第四个</w:t>
+      </w:r>
+      <w:r>
+        <w:rPr>
+          <w:rFonts w:hint="eastAsia"/>
+        </w:rPr>
+        <w:t>分组的</w:t>
+      </w:r>
+      <w:r>
+        <w:rPr>
+          <w:rFonts w:hint="eastAsia"/>
+        </w:rPr>
+        <w:t>各头部</w:t>
+      </w:r>
+      <w:r>
+        <w:rPr>
+          <w:rFonts w:hint="eastAsia"/>
+        </w:rPr>
+        <w:t>。</w:t>
+      </w:r>
+    </w:p>
+    <w:p/>
+    <w:p>
+      <w:pPr>
+        <w:pStyle w:val="3"/>
+      </w:pPr>
+      <w:r>
+        <w:rPr>
+          <w:rFonts w:hint="eastAsia"/>
+        </w:rPr>
+        <w:t>2.2.4</w:t>
+      </w:r>
+      <w:r>
+        <w:t xml:space="preserve"> </w:t>
+      </w:r>
+      <w:r>
+        <w:rPr>
+          <w:rFonts w:hint="eastAsia"/>
+        </w:rPr>
+        <w:t>包含嵌入对象的HTML文档</w:t>
+      </w:r>
+    </w:p>
+    <w:p>
+      <w:r>
+        <w:rPr>
+          <w:rFonts w:hint="eastAsia"/>
+        </w:rPr>
+        <w:t>1.</w:t>
+      </w:r>
+      <w:r>
+        <w:rPr>
+          <w:rFonts w:hint="eastAsia"/>
+        </w:rPr>
+        <w:t>启动</w:t>
+      </w:r>
+      <w:r>
+        <w:rPr>
+          <w:rFonts w:eastAsia="Times New Roman"/>
+        </w:rPr>
+        <w:t>web</w:t>
+      </w:r>
+      <w:r>
+        <w:rPr>
+          <w:rFonts w:hint="eastAsia"/>
+        </w:rPr>
+        <w:t>浏览器，</w:t>
+      </w:r>
+      <w:r>
+        <w:rPr>
+          <w:rFonts w:hint="eastAsia"/>
+        </w:rPr>
+        <w:t>确认</w:t>
+      </w:r>
+      <w:r>
+        <w:rPr>
+          <w:rFonts w:hint="eastAsia"/>
+        </w:rPr>
+        <w:t>浏览器缓存已清除</w:t>
+      </w:r>
+      <w:r>
+        <w:rPr>
+          <w:rFonts w:hint="eastAsia"/>
+        </w:rPr>
+        <w:t>；</w:t>
+      </w:r>
+    </w:p>
+    <w:p>
+      <w:r>
+        <w:rPr>
+          <w:rFonts w:hint="eastAsia"/>
+        </w:rPr>
+        <w:t>2.启动Wireshark分组嗅探器，同样应用对HTTP协议的过滤器。</w:t>
+      </w:r>
+    </w:p>
+    <w:p>
+      <w:r>
+        <w:rPr>
+          <w:rFonts w:hint="eastAsia"/>
+        </w:rPr>
+        <w:t>3.</w:t>
+      </w:r>
+      <w:r>
+        <w:rPr>
+          <w:rFonts w:hint="eastAsia"/>
+        </w:rPr>
+        <w:t xml:space="preserve"> </w:t>
+      </w:r>
+      <w:r>
+        <w:rPr>
+          <w:rFonts w:hint="eastAsia"/>
+        </w:rPr>
+        <w:t>将</w:t>
+      </w:r>
+      <w:r>
+        <w:t>http://gaia.cs.umass.edu/wireshark-labs/HTTP-wireshark-file</w:t>
+      </w:r>
+      <w:r>
+        <w:rPr>
+          <w:rFonts w:hint="eastAsia"/>
+        </w:rPr>
+        <w:t>4</w:t>
+      </w:r>
+      <w:r>
+        <w:t>.html</w:t>
+      </w:r>
+      <w:r>
+        <w:rPr>
+          <w:rFonts w:hint="eastAsia"/>
+        </w:rPr>
+        <w:t>输入到</w:t>
+      </w:r>
+      <w:r>
+        <w:rPr>
+          <w:rFonts w:hint="eastAsia"/>
+        </w:rPr>
+        <w:t>浏览器中</w:t>
+      </w:r>
+      <w:r>
+        <w:rPr>
+          <w:rFonts w:hint="eastAsia"/>
+        </w:rPr>
+        <w:t>地址栏并回车</w:t>
+      </w:r>
+      <w:r>
+        <w:rPr>
+          <w:rFonts w:hint="eastAsia"/>
+        </w:rPr>
+        <w:t>，</w:t>
+      </w:r>
+      <w:r>
+        <w:rPr>
+          <w:rFonts w:hint="eastAsia"/>
+        </w:rPr>
+        <w:t>浏览器</w:t>
+      </w:r>
+      <w:r>
+        <w:rPr>
+          <w:rFonts w:hint="eastAsia"/>
+        </w:rPr>
+        <w:t>会</w:t>
+      </w:r>
+      <w:r>
+        <w:rPr>
+          <w:rFonts w:hint="eastAsia"/>
+        </w:rPr>
+        <w:t>显示一个包含</w:t>
+      </w:r>
+      <w:r>
+        <w:rPr>
+          <w:rFonts w:hint="eastAsia"/>
+        </w:rPr>
+        <w:t>两幅图片</w:t>
+      </w:r>
+      <w:r>
+        <w:rPr>
+          <w:rFonts w:hint="eastAsia"/>
+        </w:rPr>
+        <w:t>的简短</w:t>
+      </w:r>
+      <w:r>
+        <w:rPr>
+          <w:rFonts w:eastAsia="Times New Roman"/>
+        </w:rPr>
+        <w:t>html</w:t>
+      </w:r>
+      <w:r>
+        <w:rPr>
+          <w:rFonts w:hint="eastAsia"/>
+        </w:rPr>
+        <w:t>文件。这</w:t>
+      </w:r>
+      <w:r>
+        <w:rPr>
+          <w:rFonts w:hint="eastAsia"/>
+        </w:rPr>
+        <w:t>两幅图片</w:t>
+      </w:r>
+      <w:r>
+        <w:rPr>
+          <w:rFonts w:hint="eastAsia"/>
+        </w:rPr>
+        <w:t>在基本</w:t>
+      </w:r>
+      <w:r>
+        <w:rPr>
+          <w:rFonts w:eastAsia="Times New Roman"/>
+        </w:rPr>
+        <w:t>HTML</w:t>
+      </w:r>
+      <w:r>
+        <w:rPr>
+          <w:rFonts w:hint="eastAsia"/>
+        </w:rPr>
+        <w:t>文件中被引用，也就是说图像本身不包含在</w:t>
+      </w:r>
+      <w:r>
+        <w:rPr>
+          <w:rFonts w:eastAsia="Times New Roman"/>
+        </w:rPr>
+        <w:t>HTML</w:t>
+      </w:r>
+      <w:r>
+        <w:rPr>
+          <w:rFonts w:hint="eastAsia"/>
+        </w:rPr>
+        <w:t>文件</w:t>
+      </w:r>
+      <w:r>
+        <w:rPr>
+          <w:rFonts w:hint="eastAsia"/>
+        </w:rPr>
+        <w:t>中，</w:t>
+      </w:r>
+      <w:r>
+        <w:rPr>
+          <w:rFonts w:hint="eastAsia"/>
+        </w:rPr>
+        <w:t>只是</w:t>
+      </w:r>
+      <w:r>
+        <w:rPr>
+          <w:rFonts w:hint="eastAsia"/>
+        </w:rPr>
+        <w:t>图像的</w:t>
+      </w:r>
+      <w:r>
+        <w:rPr>
+          <w:rFonts w:eastAsia="Times New Roman"/>
+        </w:rPr>
+        <w:t>URL</w:t>
+      </w:r>
+      <w:r>
+        <w:rPr>
+          <w:rFonts w:hint="eastAsia"/>
+        </w:rPr>
+        <w:t>包含在</w:t>
+      </w:r>
+      <w:r>
+        <w:rPr>
+          <w:rFonts w:hint="eastAsia"/>
+        </w:rPr>
+        <w:t>该</w:t>
+      </w:r>
+      <w:r>
+        <w:rPr>
+          <w:rFonts w:eastAsia="Times New Roman"/>
+        </w:rPr>
+        <w:t>HTML</w:t>
+      </w:r>
+      <w:r>
+        <w:rPr>
+          <w:rFonts w:hint="eastAsia"/>
+        </w:rPr>
+        <w:t>文件中。如</w:t>
+      </w:r>
+      <w:r>
+        <w:rPr>
+          <w:rFonts w:hint="eastAsia"/>
+        </w:rPr>
+        <w:t>课本教材</w:t>
+      </w:r>
+      <w:r>
+        <w:rPr>
+          <w:rFonts w:hint="eastAsia"/>
+        </w:rPr>
+        <w:t>中所述，浏览器</w:t>
+      </w:r>
+      <w:r>
+        <w:rPr>
+          <w:rFonts w:hint="eastAsia"/>
+        </w:rPr>
+        <w:t>需要</w:t>
+      </w:r>
+      <w:r>
+        <w:rPr>
+          <w:rFonts w:hint="eastAsia"/>
+        </w:rPr>
+        <w:t>从指定的网站检索这些</w:t>
+      </w:r>
+      <w:r>
+        <w:rPr>
+          <w:rFonts w:hint="eastAsia"/>
+        </w:rPr>
+        <w:t>图片</w:t>
+      </w:r>
+      <w:r>
+        <w:rPr>
+          <w:rFonts w:hint="eastAsia"/>
+        </w:rPr>
+        <w:t>徽标。</w:t>
+      </w:r>
+      <w:r>
+        <w:rPr>
+          <w:rFonts w:hint="eastAsia"/>
+        </w:rPr>
+        <w:t>其中教材</w:t>
+      </w:r>
+      <w:r>
+        <w:rPr>
+          <w:rFonts w:hint="eastAsia"/>
+        </w:rPr>
+        <w:t>出版商</w:t>
+      </w:r>
+      <w:r>
+        <w:rPr>
+          <w:rFonts w:hint="eastAsia"/>
+        </w:rPr>
+        <w:t>的</w:t>
+      </w:r>
+      <w:r>
+        <w:rPr>
+          <w:rFonts w:hint="eastAsia"/>
+        </w:rPr>
+        <w:t>徽标</w:t>
+      </w:r>
+      <w:r>
+        <w:rPr>
+          <w:rFonts w:hint="eastAsia"/>
+        </w:rPr>
+        <w:t>来自</w:t>
+      </w:r>
+      <w:r>
+        <w:rPr>
+          <w:rFonts w:hint="eastAsia"/>
+        </w:rPr>
+        <w:t>网站</w:t>
+      </w:r>
+      <w:r>
+        <w:rPr>
+          <w:rFonts w:eastAsia="Times New Roman"/>
+        </w:rPr>
+        <w:t>gaia.cs.umass.edu</w:t>
+      </w:r>
+      <w:r>
+        <w:rPr>
+          <w:rFonts w:hint="eastAsia"/>
+        </w:rPr>
+        <w:t>，而教材</w:t>
+      </w:r>
+      <w:r>
+        <w:rPr>
+          <w:rFonts w:hint="eastAsia"/>
+        </w:rPr>
+        <w:t>第</w:t>
+      </w:r>
+      <w:r>
+        <w:rPr>
+          <w:rFonts w:eastAsia="Times New Roman"/>
+        </w:rPr>
+        <w:t>5</w:t>
+      </w:r>
+      <w:r>
+        <w:rPr>
+          <w:rFonts w:hint="eastAsia"/>
+        </w:rPr>
+        <w:t>版的封面</w:t>
+      </w:r>
+      <w:r>
+        <w:rPr>
+          <w:rFonts w:hint="eastAsia"/>
+        </w:rPr>
+        <w:t>图片则</w:t>
+      </w:r>
+      <w:r>
+        <w:rPr>
+          <w:rFonts w:hint="eastAsia"/>
+        </w:rPr>
+        <w:t>存储在</w:t>
+      </w:r>
+      <w:r>
+        <w:rPr>
+          <w:rFonts w:eastAsia="Times New Roman"/>
+        </w:rPr>
+        <w:t>caite.cs.umass.edu</w:t>
+      </w:r>
+      <w:r>
+        <w:rPr>
+          <w:rFonts w:hint="eastAsia"/>
+        </w:rPr>
+        <w:t>服务器上（</w:t>
+      </w:r>
+      <w:r>
+        <w:rPr>
+          <w:rFonts w:hint="eastAsia"/>
+        </w:rPr>
+        <w:t>二者</w:t>
+      </w:r>
+      <w:r>
+        <w:rPr>
+          <w:rFonts w:hint="eastAsia"/>
+        </w:rPr>
+        <w:t>是</w:t>
+      </w:r>
+      <w:r>
+        <w:rPr>
+          <w:rFonts w:eastAsia="Times New Roman"/>
+        </w:rPr>
+        <w:t>cs.umass.edu</w:t>
+      </w:r>
+      <w:r>
+        <w:rPr>
+          <w:rFonts w:hint="eastAsia"/>
+        </w:rPr>
+        <w:t>中的两个不同的</w:t>
+      </w:r>
+      <w:r>
+        <w:rPr>
+          <w:rFonts w:eastAsia="Times New Roman"/>
+        </w:rPr>
+        <w:t>web</w:t>
+      </w:r>
+      <w:r>
+        <w:rPr>
+          <w:rFonts w:hint="eastAsia"/>
+        </w:rPr>
+        <w:t>服务器）。</w:t>
+      </w:r>
+    </w:p>
+    <w:p>
+      <w:r>
+        <w:rPr>
+          <w:rFonts w:hint="eastAsia"/>
+        </w:rPr>
+        <w:t>4.</w:t>
+      </w:r>
+      <w:r>
+        <w:rPr>
+          <w:rFonts w:hint="eastAsia"/>
+        </w:rPr>
+        <w:t>停止Wireshark捕获。对于捕获的分组如图2</w:t>
+      </w:r>
+      <w:r>
+        <w:rPr>
+          <w:rFonts w:hint="eastAsia"/>
+        </w:rPr>
+        <w:t>.4</w:t>
+      </w:r>
+      <w:r>
+        <w:rPr>
+          <w:rFonts w:hint="eastAsia"/>
+        </w:rPr>
+        <w:t>所示。</w:t>
+      </w:r>
+    </w:p>
+    <w:p>
+      <w:pPr>
+        <w:spacing w:line="240" w:lineRule="auto"/>
+        <w:jc w:val="center"/>
+      </w:pPr>
+    </w:p>
+    <w:p>
+      <w:pPr>
+        <w:jc w:val="center"/>
+      </w:pPr>
+    </w:p>
+    <w:p/>
+    <w:p>
+      <w:pPr>
+        <w:pStyle w:val="3"/>
+      </w:pPr>
+      <w:r>
+        <w:rPr>
+          <w:rFonts w:hint="eastAsia"/>
+        </w:rPr>
+        <w:t>2.2.</w:t>
+      </w:r>
+      <w:r>
+        <w:rPr>
+          <w:rFonts w:hint="eastAsia"/>
+        </w:rPr>
+        <w:t>5</w:t>
+      </w:r>
+      <w:r>
+        <w:t xml:space="preserve"> </w:t>
+      </w:r>
+      <w:r>
+        <w:rPr>
+          <w:rFonts w:hint="eastAsia"/>
+        </w:rPr>
+        <w:t>HTTP身份验证</w:t>
+      </w:r>
+    </w:p>
+    <w:p/>
+    <w:p/>
+    <w:p/>
+    <w:p>
+      <w:pPr>
+        <w:pStyle w:val="2"/>
+        <w:spacing w:before="156" w:after="156"/>
+      </w:pPr>
+      <w:r>
+        <w:rPr>
+          <w:rFonts w:hint="eastAsia"/>
+        </w:rPr>
+        <w:t>2.</w:t>
+      </w:r>
+      <w:r>
+        <w:rPr>
+          <w:rFonts w:hint="eastAsia"/>
+        </w:rPr>
+        <w:t>3</w:t>
+      </w:r>
+      <w:r>
+        <w:t xml:space="preserve"> </w:t>
+      </w:r>
+      <w:r>
+        <w:rPr>
+          <w:rFonts w:hint="eastAsia"/>
+        </w:rPr>
+        <w:t>问题与回答</w:t>
+      </w:r>
+    </w:p>
+    <w:p>
+      <w:pPr>
+        <w:pStyle w:val="3"/>
+      </w:pPr>
+      <w:r>
+        <w:rPr>
+          <w:rFonts w:hint="eastAsia"/>
+        </w:rPr>
+        <w:t>2.3.1</w:t>
+      </w:r>
+      <w:r>
+        <w:t xml:space="preserve"> </w:t>
+      </w:r>
+      <w:r>
+        <w:rPr>
+          <w:rFonts w:hint="eastAsia"/>
+        </w:rPr>
+        <w:t>基本的HTTP</w:t>
+      </w:r>
+      <w:r>
+        <w:t xml:space="preserve"> </w:t>
+      </w:r>
+      <w:r>
+        <w:rPr>
+          <w:rFonts w:hint="eastAsia"/>
+        </w:rPr>
+        <w:t>GET/res</w:t>
+      </w:r>
+      <w:r>
+        <w:t>ponse</w:t>
+      </w:r>
+      <w:r>
+        <w:rPr>
+          <w:rFonts w:hint="eastAsia"/>
+        </w:rPr>
+        <w:t>交互</w:t>
+      </w:r>
+    </w:p>
+    <w:p>
+      <w:r>
+        <w:rPr>
+          <w:rFonts w:hint="eastAsia"/>
+        </w:rPr>
+        <w:t>1.</w:t>
+      </w:r>
+      <w:r>
+        <w:t>Q</w:t>
+      </w:r>
+      <w:r>
+        <w:rPr>
+          <w:rFonts w:hint="eastAsia"/>
+        </w:rPr>
+        <w:t>：</w:t>
+      </w:r>
+      <w:r>
+        <w:rPr>
+          <w:rFonts w:hint="eastAsia"/>
+        </w:rPr>
+        <w:t>你</w:t>
+      </w:r>
+      <w:r>
+        <w:rPr>
+          <w:rFonts w:hint="eastAsia"/>
+        </w:rPr>
+        <w:t>的浏览器运行的是</w:t>
+      </w:r>
+      <w:r>
+        <w:rPr>
+          <w:rFonts w:eastAsia="Times New Roman"/>
+        </w:rPr>
+        <w:t>HTTP</w:t>
+      </w:r>
+      <w:r>
+        <w:rPr>
+          <w:rFonts w:hint="eastAsia"/>
+        </w:rPr>
+        <w:t>版本</w:t>
+      </w:r>
+      <w:r>
+        <w:rPr>
+          <w:rFonts w:eastAsia="Times New Roman"/>
+        </w:rPr>
+        <w:t>1.0</w:t>
+      </w:r>
+      <w:r>
+        <w:rPr>
+          <w:rFonts w:hint="eastAsia"/>
+        </w:rPr>
+        <w:t>还是</w:t>
+      </w:r>
+      <w:r>
+        <w:rPr>
+          <w:rFonts w:eastAsia="Times New Roman"/>
+        </w:rPr>
+        <w:t>1.1</w:t>
+      </w:r>
+      <w:r>
+        <w:rPr>
+          <w:rFonts w:hint="eastAsia"/>
+        </w:rPr>
+        <w:t>？服务器运行的是什么版本的</w:t>
+      </w:r>
+      <w:r>
+        <w:rPr>
+          <w:rFonts w:eastAsia="Times New Roman"/>
+        </w:rPr>
+        <w:t>HTTP</w:t>
+      </w:r>
+      <w:r>
+        <w:rPr>
+          <w:rFonts w:hint="eastAsia"/>
+        </w:rPr>
+        <w:t>？</w:t>
+      </w:r>
+    </w:p>
+    <w:p>
+      <w:r>
+        <w:t xml:space="preserve">  </w:t>
+      </w:r>
+      <w:r>
+        <w:rPr>
+          <w:rFonts w:hint="eastAsia"/>
+        </w:rPr>
+        <w:t>A：</w:t>
+      </w:r>
+      <w:r>
+        <w:rPr>
+          <w:rFonts w:hint="eastAsia"/>
+        </w:rPr>
+        <w:t>从Wireshark捕获</w:t>
+      </w:r>
+      <w:r>
+        <w:rPr>
+          <w:rFonts w:hint="eastAsia"/>
+        </w:rPr>
+        <w:t>到的由浏览器发送的html请求</w:t>
+      </w:r>
+      <w:r>
+        <w:rPr>
+          <w:rFonts w:hint="eastAsia"/>
+        </w:rPr>
+        <w:t>的HTTP头部信息中可以找到，我的浏览器运行的是1.1</w:t>
+      </w:r>
+      <w:r>
+        <w:rPr>
+          <w:rFonts w:hint="eastAsia"/>
+        </w:rPr>
+        <w:t>版本的HTTP</w:t>
+      </w:r>
+      <w:r>
+        <w:rPr>
+          <w:rFonts w:hint="eastAsia"/>
+        </w:rPr>
+        <w:t>；</w:t>
+      </w:r>
+      <w:r>
+        <w:rPr>
+          <w:rFonts w:hint="eastAsia"/>
+        </w:rPr>
+        <w:t>从捕获到的服务器返回的HTTP响应的HTTP头部信息中可以找到，服务器运行的也是1.1版本的HTTP</w:t>
+      </w:r>
+      <w:r>
+        <w:rPr>
+          <w:rFonts w:hint="eastAsia"/>
+        </w:rPr>
+        <w:t>。</w:t>
+      </w:r>
+    </w:p>
+    <w:p>
+      <w:r>
+        <w:rPr>
+          <w:rFonts w:hint="eastAsia"/>
+        </w:rPr>
+        <w:t>2.</w:t>
+      </w:r>
+      <w:r>
+        <w:t>Q</w:t>
+      </w:r>
+      <w:r>
+        <w:rPr>
+          <w:rFonts w:hint="eastAsia"/>
+        </w:rPr>
+        <w:t>：</w:t>
+      </w:r>
+      <w:r>
+        <w:rPr>
+          <w:rFonts w:hint="eastAsia"/>
+        </w:rPr>
+        <w:t>你</w:t>
+      </w:r>
+      <w:r>
+        <w:rPr>
+          <w:rFonts w:hint="eastAsia"/>
+        </w:rPr>
+        <w:t>的浏览器可以接受哪些语言（如果有的话）？</w:t>
+      </w:r>
+    </w:p>
+    <w:p>
+      <w:r>
+        <w:t xml:space="preserve">  </w:t>
+      </w:r>
+      <w:r>
+        <w:rPr>
+          <w:rFonts w:hint="eastAsia"/>
+        </w:rPr>
+        <w:t>A：</w:t>
+      </w:r>
+    </w:p>
+    <w:p>
+      <w:r>
+        <w:rPr>
+          <w:rFonts w:hint="eastAsia"/>
+        </w:rPr>
+        <w:t>3.</w:t>
+      </w:r>
+      <w:r>
+        <w:t>Q</w:t>
+      </w:r>
+      <w:r>
+        <w:rPr>
+          <w:rFonts w:hint="eastAsia"/>
+        </w:rPr>
+        <w:t>：</w:t>
+      </w:r>
+      <w:r>
+        <w:rPr>
+          <w:rFonts w:hint="eastAsia"/>
+        </w:rPr>
+        <w:t>你</w:t>
+      </w:r>
+      <w:r>
+        <w:rPr>
+          <w:rFonts w:hint="eastAsia"/>
+        </w:rPr>
+        <w:t>的</w:t>
+      </w:r>
+      <w:r>
+        <w:rPr>
+          <w:rFonts w:hint="eastAsia"/>
+        </w:rPr>
+        <w:t>电脑</w:t>
+      </w:r>
+      <w:r>
+        <w:rPr>
+          <w:rFonts w:eastAsia="Times New Roman"/>
+        </w:rPr>
+        <w:t>IP</w:t>
+      </w:r>
+      <w:r>
+        <w:rPr>
+          <w:rFonts w:hint="eastAsia"/>
+        </w:rPr>
+        <w:t>地址是多少？</w:t>
+      </w:r>
+      <w:r>
+        <w:rPr>
+          <w:rFonts w:eastAsia="Times New Roman"/>
+        </w:rPr>
+        <w:t>gaia.cs.umass.edu</w:t>
+      </w:r>
+      <w:r>
+        <w:rPr>
+          <w:rFonts w:hint="eastAsia"/>
+        </w:rPr>
+        <w:t>服务器</w:t>
+      </w:r>
+      <w:r>
+        <w:rPr>
+          <w:rFonts w:hint="eastAsia"/>
+        </w:rPr>
+        <w:t>是多少？</w:t>
+      </w:r>
+    </w:p>
+    <w:p>
+      <w:r>
+        <w:t xml:space="preserve">  </w:t>
+      </w:r>
+      <w:r>
+        <w:rPr>
+          <w:rFonts w:hint="eastAsia"/>
+        </w:rPr>
+        <w:t>A：</w:t>
+      </w:r>
+      <w:r>
+        <w:rPr>
+          <w:rFonts w:hint="eastAsia"/>
+        </w:rPr>
+        <w:t>由图2.1中分组列表窗口中可以看出我的电脑的IP地址为</w:t>
+      </w:r>
+      <w:r>
+        <w:t>192.168.0.104</w:t>
+      </w:r>
+      <w:r>
+        <w:rPr>
+          <w:rFonts w:hint="eastAsia"/>
+        </w:rPr>
+        <w:t>；</w:t>
+      </w:r>
+      <w:r>
+        <w:rPr>
+          <w:rFonts w:eastAsia="Times New Roman"/>
+        </w:rPr>
+        <w:t>gaia.cs.umass.edu</w:t>
+      </w:r>
+      <w:r>
+        <w:rPr>
+          <w:rFonts w:hint="eastAsia"/>
+        </w:rPr>
+        <w:t>服务器</w:t>
+      </w:r>
+      <w:r>
+        <w:rPr>
+          <w:rFonts w:hint="eastAsia"/>
+        </w:rPr>
+        <w:t>的IP地址为</w:t>
+      </w:r>
+      <w:r>
+        <w:t>128.119.245.12</w:t>
+      </w:r>
+      <w:r>
+        <w:rPr>
+          <w:rFonts w:hint="eastAsia"/>
+        </w:rPr>
+        <w:t>。</w:t>
+      </w:r>
+    </w:p>
+    <w:p>
+      <w:r>
+        <w:rPr>
+          <w:rFonts w:hint="eastAsia"/>
+        </w:rPr>
+        <w:t>4.</w:t>
+      </w:r>
+      <w:r>
+        <w:t>Q</w:t>
+      </w:r>
+      <w:r>
+        <w:rPr>
+          <w:rFonts w:hint="eastAsia"/>
+        </w:rPr>
+        <w:t>：</w:t>
+      </w:r>
+      <w:r>
+        <w:rPr>
+          <w:rFonts w:hint="eastAsia"/>
+        </w:rPr>
+        <w:t>从服务器返回到浏览器的</w:t>
+      </w:r>
+      <w:r>
+        <w:rPr>
+          <w:rFonts w:hint="eastAsia"/>
+        </w:rPr>
+        <w:t>状态码</w:t>
+      </w:r>
+      <w:r>
+        <w:rPr>
+          <w:rFonts w:hint="eastAsia"/>
+        </w:rPr>
+        <w:t>是什么</w:t>
+      </w:r>
+      <w:r>
+        <w:rPr>
+          <w:rFonts w:hint="eastAsia"/>
+        </w:rPr>
+        <w:t>？</w:t>
+      </w:r>
+    </w:p>
+    <w:p>
+      <w:r>
+        <w:t xml:space="preserve">  </w:t>
+      </w:r>
+      <w:r>
+        <w:rPr>
+          <w:rFonts w:hint="eastAsia"/>
+        </w:rPr>
+        <w:t>A：</w:t>
+      </w:r>
+      <w:r>
+        <w:rPr>
+          <w:rFonts w:hint="eastAsia"/>
+        </w:rPr>
+        <w:t>由图2.1中分组列表窗口中捕获到的服务器返回的HTTP响应可以看到，返回到浏览器的状态码</w:t>
+      </w:r>
+      <w:r>
+        <w:rPr>
+          <w:rFonts w:hint="eastAsia"/>
+        </w:rPr>
+        <w:t>为200</w:t>
+      </w:r>
+      <w:r>
+        <w:rPr>
+          <w:rFonts w:hint="eastAsia"/>
+        </w:rPr>
+        <w:t>。</w:t>
+      </w:r>
+    </w:p>
+    <w:p>
+      <w:r>
+        <w:rPr>
+          <w:rFonts w:hint="eastAsia"/>
+        </w:rPr>
+        <w:t>5.</w:t>
+      </w:r>
+      <w:r>
+        <w:t>Q</w:t>
+      </w:r>
+      <w:r>
+        <w:rPr>
+          <w:rFonts w:hint="eastAsia"/>
+        </w:rPr>
+        <w:t>：</w:t>
+      </w:r>
+      <w:r>
+        <w:rPr>
+          <w:rFonts w:hint="eastAsia"/>
+        </w:rPr>
+        <w:t>所浏览</w:t>
+      </w:r>
+      <w:r>
+        <w:rPr>
+          <w:rFonts w:hint="eastAsia"/>
+        </w:rPr>
+        <w:t>的</w:t>
+      </w:r>
+      <w:r>
+        <w:rPr>
+          <w:rFonts w:eastAsia="Times New Roman"/>
+        </w:rPr>
+        <w:t>HTML</w:t>
+      </w:r>
+      <w:r>
+        <w:rPr>
+          <w:rFonts w:hint="eastAsia"/>
+        </w:rPr>
+        <w:t>文件上次在服务器上修改</w:t>
+      </w:r>
+      <w:r>
+        <w:rPr>
+          <w:rFonts w:hint="eastAsia"/>
+        </w:rPr>
+        <w:t>时间</w:t>
+      </w:r>
+      <w:r>
+        <w:rPr>
+          <w:rFonts w:hint="eastAsia"/>
+        </w:rPr>
+        <w:t>？</w:t>
+      </w:r>
+    </w:p>
+    <w:p>
+      <w:r>
+        <w:t xml:space="preserve">  </w:t>
+      </w:r>
+      <w:r>
+        <w:rPr>
+          <w:rFonts w:hint="eastAsia"/>
+        </w:rPr>
+        <w:t>A：</w:t>
+      </w:r>
+    </w:p>
+    <w:p>
+      <w:r>
+        <w:rPr>
+          <w:rFonts w:hint="eastAsia"/>
+        </w:rPr>
+        <w:t>6.</w:t>
+      </w:r>
+      <w:r>
+        <w:t>Q</w:t>
+      </w:r>
+      <w:r>
+        <w:rPr>
+          <w:rFonts w:hint="eastAsia"/>
+        </w:rPr>
+        <w:t>：</w:t>
+      </w:r>
+      <w:r>
+        <w:rPr>
+          <w:rFonts w:hint="eastAsia"/>
+        </w:rPr>
+        <w:t>有多少字节的内容被返回到</w:t>
+      </w:r>
+      <w:r>
+        <w:rPr>
+          <w:rFonts w:hint="eastAsia"/>
+        </w:rPr>
+        <w:t>你</w:t>
+      </w:r>
+      <w:r>
+        <w:rPr>
+          <w:rFonts w:hint="eastAsia"/>
+        </w:rPr>
+        <w:t>的浏览器？</w:t>
+      </w:r>
+    </w:p>
+    <w:p>
+      <w:r>
+        <w:t xml:space="preserve">  </w:t>
+      </w:r>
+      <w:r>
+        <w:rPr>
+          <w:rFonts w:hint="eastAsia"/>
+        </w:rPr>
+        <w:t>A：</w:t>
+      </w:r>
+    </w:p>
+    <w:p>
+      <w:r>
+        <w:rPr>
+          <w:rFonts w:hint="eastAsia"/>
+        </w:rPr>
+        <w:t>7.</w:t>
+      </w:r>
+      <w:r>
+        <w:t>Q</w:t>
+      </w:r>
+      <w:r>
+        <w:rPr>
+          <w:rFonts w:hint="eastAsia"/>
+        </w:rPr>
+        <w:t>：</w:t>
+      </w:r>
+      <w:r>
+        <w:rPr>
+          <w:rFonts w:hint="eastAsia"/>
+        </w:rPr>
+        <w:t>通过检查</w:t>
+      </w:r>
+      <w:r>
+        <w:rPr>
+          <w:rFonts w:hint="eastAsia"/>
+        </w:rPr>
+        <w:t>分组</w:t>
+      </w:r>
+      <w:r>
+        <w:rPr>
+          <w:rFonts w:hint="eastAsia"/>
+        </w:rPr>
+        <w:t>内容窗口中的原始数据，</w:t>
+      </w:r>
+      <w:r>
+        <w:rPr>
+          <w:rFonts w:hint="eastAsia"/>
+        </w:rPr>
+        <w:t>你</w:t>
+      </w:r>
+      <w:r>
+        <w:rPr>
+          <w:rFonts w:hint="eastAsia"/>
+        </w:rPr>
+        <w:t>是否看到</w:t>
+      </w:r>
+      <w:r>
+        <w:rPr>
+          <w:rFonts w:hint="eastAsia"/>
+        </w:rPr>
+        <w:t>Packet list</w:t>
+      </w:r>
+      <w:r>
+        <w:rPr>
+          <w:rFonts w:hint="eastAsia"/>
+        </w:rPr>
+        <w:t>窗口中未显示数据</w:t>
+      </w:r>
+      <w:r>
+        <w:rPr>
+          <w:rFonts w:hint="eastAsia"/>
+        </w:rPr>
+        <w:t>的</w:t>
+      </w:r>
+      <w:r>
+        <w:rPr>
+          <w:rFonts w:hint="eastAsia"/>
+        </w:rPr>
+        <w:t>任何</w:t>
+      </w:r>
+      <w:r>
+        <w:rPr>
+          <w:rFonts w:hint="eastAsia"/>
+        </w:rPr>
+        <w:t>首部</w:t>
+      </w:r>
+      <w:r>
+        <w:rPr>
+          <w:rFonts w:hint="eastAsia"/>
+        </w:rPr>
+        <w:t>？如果</w:t>
+      </w:r>
+      <w:r>
+        <w:rPr>
+          <w:rFonts w:hint="eastAsia"/>
+        </w:rPr>
+        <w:t>有</w:t>
+      </w:r>
+      <w:r>
+        <w:rPr>
+          <w:rFonts w:hint="eastAsia"/>
+        </w:rPr>
+        <w:t>的话，</w:t>
+      </w:r>
+      <w:r>
+        <w:rPr>
+          <w:rFonts w:hint="eastAsia"/>
+        </w:rPr>
+        <w:t>列</w:t>
+      </w:r>
+      <w:r>
+        <w:rPr>
+          <w:rFonts w:hint="eastAsia"/>
+        </w:rPr>
+        <w:t>出一个。</w:t>
+      </w:r>
+    </w:p>
+    <w:p>
+      <w:r>
+        <w:t xml:space="preserve">  </w:t>
+      </w:r>
+      <w:r>
+        <w:rPr>
+          <w:rFonts w:hint="eastAsia"/>
+        </w:rPr>
+        <w:t>A：</w:t>
+      </w:r>
+    </w:p>
+    <w:p/>
+    <w:p>
+      <w:pPr>
+        <w:pStyle w:val="3"/>
+      </w:pPr>
+      <w:r>
+        <w:rPr>
+          <w:rFonts w:hint="eastAsia"/>
+        </w:rPr>
+        <w:lastRenderedPageBreak/>
+        <w:t>2.</w:t>
+      </w:r>
+      <w:r>
+        <w:rPr>
+          <w:rFonts w:hint="eastAsia"/>
+        </w:rPr>
+        <w:t>3</w:t>
+      </w:r>
+      <w:r>
+        <w:rPr>
+          <w:rFonts w:hint="eastAsia"/>
+        </w:rPr>
+        <w:t>.</w:t>
+      </w:r>
+      <w:r>
+        <w:rPr>
+          <w:rFonts w:hint="eastAsia"/>
+        </w:rPr>
+        <w:t>2</w:t>
+      </w:r>
+      <w:r>
+        <w:t xml:space="preserve"> </w:t>
+      </w:r>
+      <w:r>
+        <w:rPr>
+          <w:rFonts w:hint="eastAsia"/>
+        </w:rPr>
+        <w:t>HTTP条件GET/response交互</w:t>
+      </w:r>
+    </w:p>
+    <w:p>
+      <w:r>
+        <w:rPr>
+          <w:rFonts w:hint="eastAsia"/>
+        </w:rPr>
+        <w:t>8</w:t>
+      </w:r>
+      <w:r>
+        <w:rPr>
+          <w:rFonts w:hint="eastAsia"/>
+        </w:rPr>
+        <w:t>.</w:t>
+      </w:r>
+      <w:r>
+        <w:t>Q</w:t>
+      </w:r>
+      <w:r>
+        <w:rPr>
+          <w:rFonts w:hint="eastAsia"/>
+        </w:rPr>
+        <w:t>：</w:t>
+      </w:r>
+    </w:p>
+    <w:p>
+      <w:r>
+        <w:t xml:space="preserve">  </w:t>
+      </w:r>
+      <w:r>
+        <w:rPr>
+          <w:rFonts w:hint="eastAsia"/>
+        </w:rPr>
+        <w:t>A：</w:t>
+      </w:r>
+    </w:p>
+    <w:p>
+      <w:r>
+        <w:rPr>
+          <w:rFonts w:hint="eastAsia"/>
+        </w:rPr>
+        <w:t>9</w:t>
+      </w:r>
+      <w:r>
+        <w:rPr>
+          <w:rFonts w:hint="eastAsia"/>
+        </w:rPr>
+        <w:t>.</w:t>
+      </w:r>
+      <w:r>
+        <w:t>Q</w:t>
+      </w:r>
+      <w:r>
+        <w:rPr>
+          <w:rFonts w:hint="eastAsia"/>
+        </w:rPr>
+        <w:t>：</w:t>
+      </w:r>
+    </w:p>
+    <w:p>
+      <w:r>
+        <w:t xml:space="preserve">  </w:t>
+      </w:r>
+      <w:r>
+        <w:rPr>
+          <w:rFonts w:hint="eastAsia"/>
+        </w:rPr>
+        <w:t>A：</w:t>
+      </w:r>
+    </w:p>
+    <w:p>
+      <w:r>
+        <w:rPr>
+          <w:rFonts w:hint="eastAsia"/>
+        </w:rPr>
+        <w:t>10</w:t>
+      </w:r>
+      <w:r>
+        <w:rPr>
+          <w:rFonts w:hint="eastAsia"/>
+        </w:rPr>
+        <w:t>.</w:t>
+      </w:r>
+      <w:r>
+        <w:t>Q</w:t>
+      </w:r>
+      <w:r>
+        <w:rPr>
+          <w:rFonts w:hint="eastAsia"/>
+        </w:rPr>
+        <w:t>：</w:t>
+      </w:r>
+    </w:p>
+    <w:p>
+      <w:r>
+        <w:t xml:space="preserve">  </w:t>
+      </w:r>
+      <w:r>
+        <w:rPr>
+          <w:rFonts w:hint="eastAsia"/>
+        </w:rPr>
+        <w:t>A：</w:t>
+      </w:r>
+    </w:p>
+    <w:p>
+      <w:r>
+        <w:rPr>
+          <w:rFonts w:hint="eastAsia"/>
+        </w:rPr>
+        <w:t>11</w:t>
+      </w:r>
+      <w:r>
+        <w:rPr>
+          <w:rFonts w:hint="eastAsia"/>
+        </w:rPr>
+        <w:t>.</w:t>
+      </w:r>
+      <w:r>
+        <w:t>Q</w:t>
+      </w:r>
+      <w:r>
+        <w:rPr>
+          <w:rFonts w:hint="eastAsia"/>
+        </w:rPr>
+        <w:t>：</w:t>
+      </w:r>
+    </w:p>
+    <w:p>
+      <w:r>
+        <w:t xml:space="preserve">  </w:t>
+      </w:r>
+      <w:r>
+        <w:rPr>
+          <w:rFonts w:hint="eastAsia"/>
+        </w:rPr>
+        <w:t>A：</w:t>
+      </w:r>
+    </w:p>
+    <w:p/>
+    <w:p>
+      <w:pPr>
+        <w:pStyle w:val="3"/>
+      </w:pPr>
+      <w:r>
+        <w:rPr>
+          <w:rFonts w:hint="eastAsia"/>
+        </w:rPr>
+        <w:t>2.3.</w:t>
+      </w:r>
+      <w:r>
+        <w:rPr>
+          <w:rFonts w:hint="eastAsia"/>
+        </w:rPr>
+        <w:t>3</w:t>
+      </w:r>
+      <w:r>
+        <w:t xml:space="preserve"> </w:t>
+      </w:r>
+      <w:r>
+        <w:rPr>
+          <w:rFonts w:hint="eastAsia"/>
+        </w:rPr>
+        <w:t>提取长文档</w:t>
+      </w:r>
+    </w:p>
+    <w:p>
+      <w:r>
+        <w:rPr>
+          <w:rFonts w:hint="eastAsia"/>
+        </w:rPr>
+        <w:t>12</w:t>
+      </w:r>
+      <w:r>
+        <w:rPr>
+          <w:rFonts w:hint="eastAsia"/>
+        </w:rPr>
+        <w:t>.</w:t>
+      </w:r>
+      <w:r>
+        <w:t>Q</w:t>
+      </w:r>
+      <w:r>
+        <w:rPr>
+          <w:rFonts w:hint="eastAsia"/>
+        </w:rPr>
+        <w:t>：</w:t>
+      </w:r>
+    </w:p>
+    <w:p>
+      <w:r>
+        <w:t xml:space="preserve">  </w:t>
+      </w:r>
+      <w:r>
+        <w:rPr>
+          <w:rFonts w:hint="eastAsia"/>
+        </w:rPr>
+        <w:t>A：</w:t>
+      </w:r>
+    </w:p>
+    <w:p>
+      <w:r>
+        <w:rPr>
+          <w:rFonts w:hint="eastAsia"/>
+        </w:rPr>
+        <w:t>13</w:t>
+      </w:r>
+      <w:r>
+        <w:rPr>
+          <w:rFonts w:hint="eastAsia"/>
+        </w:rPr>
+        <w:t>.</w:t>
+      </w:r>
+      <w:r>
+        <w:t>Q</w:t>
+      </w:r>
+      <w:r>
+        <w:rPr>
+          <w:rFonts w:hint="eastAsia"/>
+        </w:rPr>
+        <w:t>：</w:t>
+      </w:r>
+    </w:p>
+    <w:p>
+      <w:r>
+        <w:t xml:space="preserve">  </w:t>
+      </w:r>
+      <w:r>
+        <w:rPr>
+          <w:rFonts w:hint="eastAsia"/>
+        </w:rPr>
+        <w:t>A：</w:t>
+      </w:r>
+    </w:p>
+    <w:p>
+      <w:r>
+        <w:rPr>
+          <w:rFonts w:hint="eastAsia"/>
+        </w:rPr>
+        <w:t>14</w:t>
+      </w:r>
+      <w:r>
+        <w:rPr>
+          <w:rFonts w:hint="eastAsia"/>
+        </w:rPr>
+        <w:t>.</w:t>
+      </w:r>
+      <w:r>
+        <w:t>Q</w:t>
+      </w:r>
+      <w:r>
+        <w:rPr>
+          <w:rFonts w:hint="eastAsia"/>
+        </w:rPr>
+        <w:t>：</w:t>
+      </w:r>
+    </w:p>
+    <w:p>
+      <w:r>
+        <w:t xml:space="preserve">  </w:t>
+      </w:r>
+      <w:r>
+        <w:rPr>
+          <w:rFonts w:hint="eastAsia"/>
+        </w:rPr>
+        <w:t>A：</w:t>
+      </w:r>
+    </w:p>
+    <w:p>
+      <w:r>
+        <w:rPr>
+          <w:rFonts w:hint="eastAsia"/>
+        </w:rPr>
+        <w:t>15</w:t>
+      </w:r>
+      <w:r>
+        <w:rPr>
+          <w:rFonts w:hint="eastAsia"/>
+        </w:rPr>
+        <w:t>.</w:t>
+      </w:r>
+      <w:r>
+        <w:t>Q</w:t>
+      </w:r>
+      <w:r>
+        <w:rPr>
+          <w:rFonts w:hint="eastAsia"/>
+        </w:rPr>
+        <w:t>：</w:t>
+      </w:r>
+    </w:p>
+    <w:p>
+      <w:r>
+        <w:t xml:space="preserve">  </w:t>
+      </w:r>
+      <w:r>
+        <w:rPr>
+          <w:rFonts w:hint="eastAsia"/>
+        </w:rPr>
+        <w:t>A：</w:t>
+      </w:r>
+    </w:p>
+    <w:p/>
+    <w:p>
+      <w:pPr>
+        <w:pStyle w:val="3"/>
+      </w:pPr>
+      <w:r>
+        <w:rPr>
+          <w:rFonts w:hint="eastAsia"/>
+        </w:rPr>
+        <w:t>2.3.4</w:t>
+      </w:r>
+      <w:r>
+        <w:t xml:space="preserve"> </w:t>
+      </w:r>
+      <w:r>
+        <w:rPr>
+          <w:rFonts w:hint="eastAsia"/>
+        </w:rPr>
+        <w:t>包含嵌入对象的HTML文档</w:t>
+      </w:r>
+    </w:p>
+    <w:p>
+      <w:r>
+        <w:rPr>
+          <w:rFonts w:hint="eastAsia"/>
+        </w:rPr>
+        <w:t>7.</w:t>
+      </w:r>
+      <w:r>
+        <w:t>Q</w:t>
+      </w:r>
+      <w:r>
+        <w:rPr>
+          <w:rFonts w:hint="eastAsia"/>
+        </w:rPr>
+        <w:t>：</w:t>
+      </w:r>
+    </w:p>
+    <w:p>
+      <w:r>
+        <w:t xml:space="preserve">  </w:t>
+      </w:r>
+      <w:r>
+        <w:rPr>
+          <w:rFonts w:hint="eastAsia"/>
+        </w:rPr>
+        <w:t>A：</w:t>
+      </w:r>
+    </w:p>
+    <w:p>
+      <w:r>
+        <w:rPr>
+          <w:rFonts w:hint="eastAsia"/>
+        </w:rPr>
+        <w:t>7.</w:t>
+      </w:r>
+      <w:r>
+        <w:t>Q</w:t>
+      </w:r>
+      <w:r>
+        <w:rPr>
+          <w:rFonts w:hint="eastAsia"/>
+        </w:rPr>
+        <w:t>：</w:t>
+      </w:r>
+    </w:p>
+    <w:p>
+      <w:r>
+        <w:t xml:space="preserve">  </w:t>
+      </w:r>
+      <w:r>
+        <w:rPr>
+          <w:rFonts w:hint="eastAsia"/>
+        </w:rPr>
+        <w:t>A：</w:t>
+      </w:r>
+    </w:p>
+    <w:p/>
+    <w:p>
+      <w:pPr>
+        <w:pStyle w:val="3"/>
+      </w:pPr>
+      <w:r>
+        <w:rPr>
+          <w:rFonts w:hint="eastAsia"/>
+        </w:rPr>
+        <w:t>2.3.</w:t>
+      </w:r>
+      <w:r>
+        <w:rPr>
+          <w:rFonts w:hint="eastAsia"/>
+        </w:rPr>
+        <w:t>5</w:t>
+      </w:r>
+      <w:r>
+        <w:t xml:space="preserve"> HTTP</w:t>
+      </w:r>
+      <w:r>
+        <w:rPr>
+          <w:rFonts w:hint="eastAsia"/>
+        </w:rPr>
+        <w:t>身份验证</w:t>
+      </w:r>
+    </w:p>
+    <w:p>
+      <w:r>
+        <w:rPr>
+          <w:rFonts w:hint="eastAsia"/>
+        </w:rPr>
+        <w:t>7.</w:t>
+      </w:r>
+      <w:r>
+        <w:t>Q</w:t>
+      </w:r>
+      <w:r>
+        <w:rPr>
+          <w:rFonts w:hint="eastAsia"/>
+        </w:rPr>
+        <w:t>：</w:t>
+      </w:r>
+    </w:p>
+    <w:p>
+      <w:r>
+        <w:t xml:space="preserve">  </w:t>
+      </w:r>
+      <w:r>
+        <w:rPr>
+          <w:rFonts w:hint="eastAsia"/>
+        </w:rPr>
+        <w:t>A：</w:t>
+      </w:r>
+    </w:p>
+    <w:p>
+      <w:r>
+        <w:rPr>
+          <w:rFonts w:hint="eastAsia"/>
+        </w:rPr>
+        <w:lastRenderedPageBreak/>
+        <w:t>7.</w:t>
+      </w:r>
+      <w:r>
+        <w:t>Q</w:t>
+      </w:r>
+      <w:r>
+        <w:rPr>
+          <w:rFonts w:hint="eastAsia"/>
+        </w:rPr>
+        <w:t>：</w:t>
+      </w:r>
+    </w:p>
+    <w:p>
+      <w:r>
+        <w:t xml:space="preserve">  </w:t>
+      </w:r>
+      <w:r>
+        <w:rPr>
+          <w:rFonts w:hint="eastAsia"/>
+        </w:rPr>
+        <w:t>A：</w:t>
+      </w:r>
+    </w:p>
+    <w:p/>
+    <w:p>
+      <w:r>
+        <w:br w:type="page"/>
+      </w:r>
+    </w:p>
+    <w:p>
+      <w:pPr>
+        <w:pStyle w:val="1"/>
+        <w:spacing w:before="249" w:after="156"/>
         <w:rPr>
           <w:rFonts w:ascii="楷体_GB2312" w:eastAsia="楷体_GB2312" w:hAnsi="宋体"/>
           <w:szCs w:val="21"/>
@@ -3171,29 +5985,7 @@
         <w:rPr>
           <w:rFonts w:hint="eastAsia"/>
         </w:rPr>
-        <w:t>].</w:t>
-      </w:r>
-      <w:proofErr w:type="gramStart"/>
-      <w:r>
-        <w:rPr>
-          <w:rFonts w:hint="eastAsia"/>
-        </w:rPr>
-        <w:t>膜科学</w:t>
-      </w:r>
-      <w:proofErr w:type="gramEnd"/>
-      <w:r>
-        <w:rPr>
-          <w:rFonts w:hint="eastAsia"/>
-        </w:rPr>
-        <w:t>与技术，2002，22（2）：</w:t>
-      </w:r>
-      <w:bookmarkStart w:id="0" w:name="_GoBack"/>
-      <w:bookmarkEnd w:id="0"/>
-      <w:r>
-        <w:rPr>
-          <w:rFonts w:hint="eastAsia"/>
-        </w:rPr>
-        <w:t>59-64</w:t>
+        <w:t>].膜科学与技术，2002，22（2）：59-64</w:t>
       </w:r>
       <w:r>
         <w:rPr>
@@ -3826,8 +6618,8 @@
       </w:pPr>
     </w:p>
     <w:sectPr>
-      <w:headerReference w:type="default" r:id="rId13"/>
-      <w:footerReference w:type="default" r:id="rId14"/>
+      <w:headerReference w:type="default" r:id="rId16"/>
+      <w:footerReference w:type="default" r:id="rId17"/>
       <w:pgSz w:w="11906" w:h="16838"/>
       <w:pgMar w:top="1418" w:right="1701" w:bottom="1134" w:left="1701" w:header="851" w:footer="992" w:gutter="0"/>
       <w:pgNumType w:start="1"/>
@@ -7732,6 +10524,7 @@
   <w:style w:type="character" w:default="1" w:styleId="a0">
     <w:name w:val="Default Paragraph Font"/>
     <w:uiPriority w:val="1"/>
+    <w:semiHidden/>
     <w:unhideWhenUsed/>
   </w:style>
   <w:style w:type="table" w:default="1" w:styleId="a1">
@@ -8583,7 +11376,7 @@
 </file>
 
 <file path=customXml/itemProps1.xml><?xml version="1.0" encoding="utf-8"?>
-<ds:datastoreItem xmlns:ds="http://schemas.openxmlformats.org/officeDocument/2006/customXml" ds:itemID="{BA39B7F5-AC96-4811-AE69-22D4BFF22FB2}">
+<ds:datastoreItem xmlns:ds="http://schemas.openxmlformats.org/officeDocument/2006/customXml" ds:itemID="{5444E538-32A6-4199-B7FC-AF121C4CCAC3}">
   <ds:schemaRefs>
     <ds:schemaRef ds:uri="http://schemas.openxmlformats.org/officeDocument/2006/bibliography"/>
   </ds:schemaRefs>

</xml_diff>